<commit_message>
Project #003 - String Length
</commit_message>
<xml_diff>
--- a/Cpp Notes.docx
+++ b/Cpp Notes.docx
@@ -824,6 +824,7 @@
       <w:r>
         <w:rPr>
           <w:rFonts w:ascii="Helvetica" w:hAnsi="Helvetica"/>
+          <w:noProof/>
         </w:rPr>
         <w:drawing>
           <wp:inline distT="0" distB="0" distL="0" distR="0" wp14:anchorId="59A99D5F" wp14:editId="3FD47A6B">
@@ -1994,7 +1995,6 @@
                 <w:szCs w:val="23"/>
                 <w:shd w:val="clear" w:color="auto" w:fill="FFFFFF"/>
               </w:rPr>
-              <w:lastRenderedPageBreak/>
               <w:t>int</w:t>
             </w:r>
             <w:r>
@@ -2039,18 +2039,11 @@
           <w:rFonts w:ascii="Helvetica" w:hAnsi="Helvetica"/>
         </w:rPr>
       </w:pPr>
-    </w:p>
-    <w:p>
-      <w:pPr>
-        <w:jc w:val="both"/>
-        <w:rPr>
-          <w:rFonts w:ascii="Helvetica" w:hAnsi="Helvetica"/>
-        </w:rPr>
-      </w:pPr>
-      <w:r>
-        <w:rPr>
-          <w:rFonts w:ascii="Helvetica" w:hAnsi="Helvetica"/>
-        </w:rPr>
+      <w:r>
+        <w:rPr>
+          <w:rFonts w:ascii="Helvetica" w:hAnsi="Helvetica"/>
+        </w:rPr>
+        <w:lastRenderedPageBreak/>
         <w:t>Rule of Thumb to naming variables:</w:t>
       </w:r>
     </w:p>
@@ -2148,14 +2141,6 @@
         </w:rPr>
         <w:t>Reserved Cpp words can’t be used as names.</w:t>
       </w:r>
-    </w:p>
-    <w:p>
-      <w:pPr>
-        <w:jc w:val="both"/>
-        <w:rPr>
-          <w:rFonts w:ascii="Helvetica" w:hAnsi="Helvetica"/>
-        </w:rPr>
-      </w:pPr>
     </w:p>
     <w:p>
       <w:pPr>
@@ -2650,11 +2635,2758 @@
         <w:jc w:val="both"/>
         <w:rPr>
           <w:rFonts w:ascii="Helvetica" w:hAnsi="Helvetica"/>
+          <w:b/>
+          <w:bCs/>
+        </w:rPr>
+      </w:pPr>
+      <w:r>
+        <w:rPr>
+          <w:rFonts w:ascii="Helvetica" w:hAnsi="Helvetica"/>
+          <w:b/>
+          <w:bCs/>
+        </w:rPr>
+        <w:t>C++ Data Types</w:t>
+      </w:r>
+    </w:p>
+    <w:p>
+      <w:pPr>
+        <w:jc w:val="both"/>
+        <w:rPr>
+          <w:rFonts w:ascii="Helvetica" w:hAnsi="Helvetica"/>
+        </w:rPr>
+      </w:pPr>
+      <w:r>
+        <w:rPr>
+          <w:rFonts w:ascii="Helvetica" w:hAnsi="Helvetica"/>
+        </w:rPr>
+        <w:t>In Cpp there are the following data types:</w:t>
+      </w:r>
+    </w:p>
+    <w:tbl>
+      <w:tblPr>
+        <w:tblStyle w:val="TableGrid"/>
+        <w:tblW w:w="0" w:type="auto"/>
+        <w:tblLook w:val="04A0" w:firstRow="1" w:lastRow="0" w:firstColumn="1" w:lastColumn="0" w:noHBand="0" w:noVBand="1"/>
+      </w:tblPr>
+      <w:tblGrid>
+        <w:gridCol w:w="9016"/>
+      </w:tblGrid>
+      <w:tr>
+        <w:tc>
+          <w:tcPr>
+            <w:tcW w:w="9016" w:type="dxa"/>
+          </w:tcPr>
+          <w:p>
+            <w:pPr>
+              <w:jc w:val="both"/>
+              <w:rPr>
+                <w:rStyle w:val="commentcolor"/>
+                <w:rFonts w:ascii="Consolas" w:hAnsi="Consolas"/>
+                <w:color w:val="008000"/>
+                <w:sz w:val="23"/>
+                <w:szCs w:val="23"/>
+                <w:shd w:val="clear" w:color="auto" w:fill="FFFFFF"/>
+              </w:rPr>
+            </w:pPr>
+            <w:r>
+              <w:rPr>
+                <w:rStyle w:val="javakeywordcolor"/>
+                <w:rFonts w:ascii="Consolas" w:hAnsi="Consolas"/>
+                <w:color w:val="0000CD"/>
+                <w:sz w:val="23"/>
+                <w:szCs w:val="23"/>
+                <w:shd w:val="clear" w:color="auto" w:fill="FFFFFF"/>
+              </w:rPr>
+              <w:t>int</w:t>
+            </w:r>
+            <w:r>
+              <w:rPr>
+                <w:rFonts w:ascii="Consolas" w:hAnsi="Consolas"/>
+                <w:color w:val="000000"/>
+                <w:sz w:val="23"/>
+                <w:szCs w:val="23"/>
+                <w:shd w:val="clear" w:color="auto" w:fill="FFFFFF"/>
+              </w:rPr>
+              <w:t> myNum = </w:t>
+            </w:r>
+            <w:proofErr w:type="gramStart"/>
+            <w:r>
+              <w:rPr>
+                <w:rStyle w:val="javanumbercolor"/>
+                <w:rFonts w:ascii="Consolas" w:hAnsi="Consolas"/>
+                <w:color w:val="FF0000"/>
+                <w:sz w:val="23"/>
+                <w:szCs w:val="23"/>
+                <w:shd w:val="clear" w:color="auto" w:fill="FFFFFF"/>
+              </w:rPr>
+              <w:t>5</w:t>
+            </w:r>
+            <w:r>
+              <w:rPr>
+                <w:rFonts w:ascii="Consolas" w:hAnsi="Consolas"/>
+                <w:color w:val="000000"/>
+                <w:sz w:val="23"/>
+                <w:szCs w:val="23"/>
+                <w:shd w:val="clear" w:color="auto" w:fill="FFFFFF"/>
+              </w:rPr>
+              <w:t>;   </w:t>
+            </w:r>
+            <w:proofErr w:type="gramEnd"/>
+            <w:r>
+              <w:rPr>
+                <w:rFonts w:ascii="Consolas" w:hAnsi="Consolas"/>
+                <w:color w:val="000000"/>
+                <w:sz w:val="23"/>
+                <w:szCs w:val="23"/>
+                <w:shd w:val="clear" w:color="auto" w:fill="FFFFFF"/>
+              </w:rPr>
+              <w:t>            </w:t>
+            </w:r>
+            <w:r>
+              <w:rPr>
+                <w:rStyle w:val="commentcolor"/>
+                <w:rFonts w:ascii="Consolas" w:hAnsi="Consolas"/>
+                <w:color w:val="008000"/>
+                <w:sz w:val="23"/>
+                <w:szCs w:val="23"/>
+                <w:shd w:val="clear" w:color="auto" w:fill="FFFFFF"/>
+              </w:rPr>
+              <w:t>// Integer (whole number)</w:t>
+            </w:r>
+          </w:p>
+          <w:p>
+            <w:pPr>
+              <w:jc w:val="both"/>
+              <w:rPr>
+                <w:rStyle w:val="commentcolor"/>
+                <w:rFonts w:ascii="Consolas" w:hAnsi="Consolas"/>
+                <w:color w:val="008000"/>
+                <w:sz w:val="23"/>
+                <w:szCs w:val="23"/>
+                <w:shd w:val="clear" w:color="auto" w:fill="FFFFFF"/>
+              </w:rPr>
+            </w:pPr>
+            <w:r>
+              <w:rPr>
+                <w:rStyle w:val="javakeywordcolor"/>
+                <w:rFonts w:ascii="Consolas" w:hAnsi="Consolas"/>
+                <w:color w:val="0000CD"/>
+                <w:sz w:val="23"/>
+                <w:szCs w:val="23"/>
+                <w:shd w:val="clear" w:color="auto" w:fill="FFFFFF"/>
+              </w:rPr>
+              <w:t>float</w:t>
+            </w:r>
+            <w:r>
+              <w:rPr>
+                <w:rFonts w:ascii="Consolas" w:hAnsi="Consolas"/>
+                <w:color w:val="000000"/>
+                <w:sz w:val="23"/>
+                <w:szCs w:val="23"/>
+                <w:shd w:val="clear" w:color="auto" w:fill="FFFFFF"/>
+              </w:rPr>
+              <w:t> myFloatNum = </w:t>
+            </w:r>
+            <w:r>
+              <w:rPr>
+                <w:rStyle w:val="javanumbercolor"/>
+                <w:rFonts w:ascii="Consolas" w:hAnsi="Consolas"/>
+                <w:color w:val="FF0000"/>
+                <w:sz w:val="23"/>
+                <w:szCs w:val="23"/>
+                <w:shd w:val="clear" w:color="auto" w:fill="FFFFFF"/>
+              </w:rPr>
+              <w:t>5.99</w:t>
+            </w:r>
+            <w:r>
+              <w:rPr>
+                <w:rFonts w:ascii="Consolas" w:hAnsi="Consolas"/>
+                <w:color w:val="000000"/>
+                <w:sz w:val="23"/>
+                <w:szCs w:val="23"/>
+                <w:shd w:val="clear" w:color="auto" w:fill="FFFFFF"/>
+              </w:rPr>
+              <w:t>;     </w:t>
+            </w:r>
+            <w:r>
+              <w:rPr>
+                <w:rStyle w:val="commentcolor"/>
+                <w:rFonts w:ascii="Consolas" w:hAnsi="Consolas"/>
+                <w:color w:val="008000"/>
+                <w:sz w:val="23"/>
+                <w:szCs w:val="23"/>
+                <w:shd w:val="clear" w:color="auto" w:fill="FFFFFF"/>
+              </w:rPr>
+              <w:t>// Floating point number</w:t>
+            </w:r>
+          </w:p>
+          <w:p>
+            <w:pPr>
+              <w:jc w:val="both"/>
+              <w:rPr>
+                <w:rStyle w:val="commentcolor"/>
+                <w:rFonts w:ascii="Consolas" w:hAnsi="Consolas"/>
+                <w:color w:val="008000"/>
+                <w:sz w:val="23"/>
+                <w:szCs w:val="23"/>
+                <w:shd w:val="clear" w:color="auto" w:fill="FFFFFF"/>
+              </w:rPr>
+            </w:pPr>
+            <w:r>
+              <w:rPr>
+                <w:rStyle w:val="javakeywordcolor"/>
+                <w:rFonts w:ascii="Consolas" w:hAnsi="Consolas"/>
+                <w:color w:val="0000CD"/>
+                <w:sz w:val="23"/>
+                <w:szCs w:val="23"/>
+                <w:shd w:val="clear" w:color="auto" w:fill="FFFFFF"/>
+              </w:rPr>
+              <w:t>double</w:t>
+            </w:r>
+            <w:r>
+              <w:rPr>
+                <w:rFonts w:ascii="Consolas" w:hAnsi="Consolas"/>
+                <w:color w:val="000000"/>
+                <w:sz w:val="23"/>
+                <w:szCs w:val="23"/>
+                <w:shd w:val="clear" w:color="auto" w:fill="FFFFFF"/>
+              </w:rPr>
+              <w:t> myDoubleNum = </w:t>
+            </w:r>
+            <w:r>
+              <w:rPr>
+                <w:rStyle w:val="javanumbercolor"/>
+                <w:rFonts w:ascii="Consolas" w:hAnsi="Consolas"/>
+                <w:color w:val="FF0000"/>
+                <w:sz w:val="23"/>
+                <w:szCs w:val="23"/>
+                <w:shd w:val="clear" w:color="auto" w:fill="FFFFFF"/>
+              </w:rPr>
+              <w:t>9.98</w:t>
+            </w:r>
+            <w:r>
+              <w:rPr>
+                <w:rFonts w:ascii="Consolas" w:hAnsi="Consolas"/>
+                <w:color w:val="000000"/>
+                <w:sz w:val="23"/>
+                <w:szCs w:val="23"/>
+                <w:shd w:val="clear" w:color="auto" w:fill="FFFFFF"/>
+              </w:rPr>
+              <w:t>;   </w:t>
+            </w:r>
+            <w:r>
+              <w:rPr>
+                <w:rStyle w:val="commentcolor"/>
+                <w:rFonts w:ascii="Consolas" w:hAnsi="Consolas"/>
+                <w:color w:val="008000"/>
+                <w:sz w:val="23"/>
+                <w:szCs w:val="23"/>
+                <w:shd w:val="clear" w:color="auto" w:fill="FFFFFF"/>
+              </w:rPr>
+              <w:t>// Floating point number</w:t>
+            </w:r>
+          </w:p>
+          <w:p>
+            <w:pPr>
+              <w:jc w:val="both"/>
+              <w:rPr>
+                <w:rStyle w:val="commentcolor"/>
+                <w:rFonts w:ascii="Consolas" w:hAnsi="Consolas"/>
+                <w:color w:val="008000"/>
+                <w:sz w:val="23"/>
+                <w:szCs w:val="23"/>
+                <w:shd w:val="clear" w:color="auto" w:fill="FFFFFF"/>
+              </w:rPr>
+            </w:pPr>
+            <w:r>
+              <w:rPr>
+                <w:rStyle w:val="javakeywordcolor"/>
+                <w:rFonts w:ascii="Consolas" w:hAnsi="Consolas"/>
+                <w:color w:val="0000CD"/>
+                <w:sz w:val="23"/>
+                <w:szCs w:val="23"/>
+                <w:shd w:val="clear" w:color="auto" w:fill="FFFFFF"/>
+              </w:rPr>
+              <w:t>char</w:t>
+            </w:r>
+            <w:r>
+              <w:rPr>
+                <w:rFonts w:ascii="Consolas" w:hAnsi="Consolas"/>
+                <w:color w:val="000000"/>
+                <w:sz w:val="23"/>
+                <w:szCs w:val="23"/>
+                <w:shd w:val="clear" w:color="auto" w:fill="FFFFFF"/>
+              </w:rPr>
+              <w:t> myLetter = </w:t>
+            </w:r>
+            <w:r>
+              <w:rPr>
+                <w:rStyle w:val="javastringcolor"/>
+                <w:rFonts w:ascii="Consolas" w:hAnsi="Consolas"/>
+                <w:color w:val="A52A2A"/>
+                <w:sz w:val="23"/>
+                <w:szCs w:val="23"/>
+                <w:shd w:val="clear" w:color="auto" w:fill="FFFFFF"/>
+              </w:rPr>
+              <w:t>'D</w:t>
+            </w:r>
+            <w:proofErr w:type="gramStart"/>
+            <w:r>
+              <w:rPr>
+                <w:rStyle w:val="javastringcolor"/>
+                <w:rFonts w:ascii="Consolas" w:hAnsi="Consolas"/>
+                <w:color w:val="A52A2A"/>
+                <w:sz w:val="23"/>
+                <w:szCs w:val="23"/>
+                <w:shd w:val="clear" w:color="auto" w:fill="FFFFFF"/>
+              </w:rPr>
+              <w:t>'</w:t>
+            </w:r>
+            <w:r>
+              <w:rPr>
+                <w:rFonts w:ascii="Consolas" w:hAnsi="Consolas"/>
+                <w:color w:val="000000"/>
+                <w:sz w:val="23"/>
+                <w:szCs w:val="23"/>
+                <w:shd w:val="clear" w:color="auto" w:fill="FFFFFF"/>
+              </w:rPr>
+              <w:t>;   </w:t>
+            </w:r>
+            <w:proofErr w:type="gramEnd"/>
+            <w:r>
+              <w:rPr>
+                <w:rFonts w:ascii="Consolas" w:hAnsi="Consolas"/>
+                <w:color w:val="000000"/>
+                <w:sz w:val="23"/>
+                <w:szCs w:val="23"/>
+                <w:shd w:val="clear" w:color="auto" w:fill="FFFFFF"/>
+              </w:rPr>
+              <w:t>      </w:t>
+            </w:r>
+            <w:r>
+              <w:rPr>
+                <w:rStyle w:val="commentcolor"/>
+                <w:rFonts w:ascii="Consolas" w:hAnsi="Consolas"/>
+                <w:color w:val="008000"/>
+                <w:sz w:val="23"/>
+                <w:szCs w:val="23"/>
+                <w:shd w:val="clear" w:color="auto" w:fill="FFFFFF"/>
+              </w:rPr>
+              <w:t>// Character</w:t>
+            </w:r>
+          </w:p>
+          <w:p>
+            <w:pPr>
+              <w:jc w:val="both"/>
+              <w:rPr>
+                <w:rStyle w:val="commentcolor"/>
+                <w:rFonts w:ascii="Consolas" w:hAnsi="Consolas"/>
+                <w:color w:val="008000"/>
+                <w:sz w:val="23"/>
+                <w:szCs w:val="23"/>
+                <w:shd w:val="clear" w:color="auto" w:fill="FFFFFF"/>
+              </w:rPr>
+            </w:pPr>
+            <w:r>
+              <w:rPr>
+                <w:rFonts w:ascii="Consolas" w:hAnsi="Consolas"/>
+                <w:color w:val="000000"/>
+                <w:sz w:val="23"/>
+                <w:szCs w:val="23"/>
+                <w:shd w:val="clear" w:color="auto" w:fill="FFFFFF"/>
+              </w:rPr>
+              <w:t>bool myBoolean = </w:t>
+            </w:r>
+            <w:proofErr w:type="gramStart"/>
+            <w:r>
+              <w:rPr>
+                <w:rStyle w:val="javakeywordcolor"/>
+                <w:rFonts w:ascii="Consolas" w:hAnsi="Consolas"/>
+                <w:color w:val="0000CD"/>
+                <w:sz w:val="23"/>
+                <w:szCs w:val="23"/>
+                <w:shd w:val="clear" w:color="auto" w:fill="FFFFFF"/>
+              </w:rPr>
+              <w:t>true</w:t>
+            </w:r>
+            <w:r>
+              <w:rPr>
+                <w:rFonts w:ascii="Consolas" w:hAnsi="Consolas"/>
+                <w:color w:val="000000"/>
+                <w:sz w:val="23"/>
+                <w:szCs w:val="23"/>
+                <w:shd w:val="clear" w:color="auto" w:fill="FFFFFF"/>
+              </w:rPr>
+              <w:t>;   </w:t>
+            </w:r>
+            <w:proofErr w:type="gramEnd"/>
+            <w:r>
+              <w:rPr>
+                <w:rFonts w:ascii="Consolas" w:hAnsi="Consolas"/>
+                <w:color w:val="000000"/>
+                <w:sz w:val="23"/>
+                <w:szCs w:val="23"/>
+                <w:shd w:val="clear" w:color="auto" w:fill="FFFFFF"/>
+              </w:rPr>
+              <w:t>    </w:t>
+            </w:r>
+            <w:r>
+              <w:rPr>
+                <w:rStyle w:val="commentcolor"/>
+                <w:rFonts w:ascii="Consolas" w:hAnsi="Consolas"/>
+                <w:color w:val="008000"/>
+                <w:sz w:val="23"/>
+                <w:szCs w:val="23"/>
+                <w:shd w:val="clear" w:color="auto" w:fill="FFFFFF"/>
+              </w:rPr>
+              <w:t>// Boolean</w:t>
+            </w:r>
+          </w:p>
+          <w:p>
+            <w:pPr>
+              <w:jc w:val="both"/>
+              <w:rPr>
+                <w:rFonts w:ascii="Helvetica" w:hAnsi="Helvetica"/>
+              </w:rPr>
+            </w:pPr>
+            <w:r>
+              <w:rPr>
+                <w:rFonts w:ascii="Consolas" w:hAnsi="Consolas"/>
+                <w:color w:val="000000"/>
+                <w:sz w:val="23"/>
+                <w:szCs w:val="23"/>
+                <w:shd w:val="clear" w:color="auto" w:fill="FFFFFF"/>
+              </w:rPr>
+              <w:t>string myText = </w:t>
+            </w:r>
+            <w:r>
+              <w:rPr>
+                <w:rStyle w:val="javastringcolor"/>
+                <w:rFonts w:ascii="Consolas" w:hAnsi="Consolas"/>
+                <w:color w:val="A52A2A"/>
+                <w:sz w:val="23"/>
+                <w:szCs w:val="23"/>
+                <w:shd w:val="clear" w:color="auto" w:fill="FFFFFF"/>
+              </w:rPr>
+              <w:t>"Hello</w:t>
+            </w:r>
+            <w:proofErr w:type="gramStart"/>
+            <w:r>
+              <w:rPr>
+                <w:rStyle w:val="javastringcolor"/>
+                <w:rFonts w:ascii="Consolas" w:hAnsi="Consolas"/>
+                <w:color w:val="A52A2A"/>
+                <w:sz w:val="23"/>
+                <w:szCs w:val="23"/>
+                <w:shd w:val="clear" w:color="auto" w:fill="FFFFFF"/>
+              </w:rPr>
+              <w:t>"</w:t>
+            </w:r>
+            <w:r>
+              <w:rPr>
+                <w:rFonts w:ascii="Consolas" w:hAnsi="Consolas"/>
+                <w:color w:val="000000"/>
+                <w:sz w:val="23"/>
+                <w:szCs w:val="23"/>
+                <w:shd w:val="clear" w:color="auto" w:fill="FFFFFF"/>
+              </w:rPr>
+              <w:t>;   </w:t>
+            </w:r>
+            <w:proofErr w:type="gramEnd"/>
+            <w:r>
+              <w:rPr>
+                <w:rFonts w:ascii="Consolas" w:hAnsi="Consolas"/>
+                <w:color w:val="000000"/>
+                <w:sz w:val="23"/>
+                <w:szCs w:val="23"/>
+                <w:shd w:val="clear" w:color="auto" w:fill="FFFFFF"/>
+              </w:rPr>
+              <w:t>  </w:t>
+            </w:r>
+            <w:r>
+              <w:rPr>
+                <w:rStyle w:val="commentcolor"/>
+                <w:rFonts w:ascii="Consolas" w:hAnsi="Consolas"/>
+                <w:color w:val="008000"/>
+                <w:sz w:val="23"/>
+                <w:szCs w:val="23"/>
+                <w:shd w:val="clear" w:color="auto" w:fill="FFFFFF"/>
+              </w:rPr>
+              <w:t>// String</w:t>
+            </w:r>
+          </w:p>
+        </w:tc>
+      </w:tr>
+    </w:tbl>
+    <w:p>
+      <w:pPr>
+        <w:jc w:val="both"/>
+        <w:rPr>
+          <w:rFonts w:ascii="Helvetica" w:hAnsi="Helvetica"/>
+        </w:rPr>
+      </w:pPr>
+    </w:p>
+    <w:p>
+      <w:pPr>
+        <w:jc w:val="both"/>
+        <w:rPr>
+          <w:rFonts w:ascii="Helvetica" w:hAnsi="Helvetica"/>
+        </w:rPr>
+      </w:pPr>
+      <w:r>
+        <w:rPr>
+          <w:rFonts w:ascii="Helvetica" w:hAnsi="Helvetica"/>
+        </w:rPr>
+        <w:t>The data type</w:t>
+      </w:r>
+      <w:r>
+        <w:rPr>
+          <w:rFonts w:ascii="Helvetica" w:hAnsi="Helvetica"/>
+        </w:rPr>
+        <w:t xml:space="preserve"> specifies the size and type of information.</w:t>
+      </w:r>
+    </w:p>
+    <w:p>
+      <w:pPr>
+        <w:jc w:val="both"/>
+        <w:rPr>
+          <w:rFonts w:ascii="Helvetica" w:hAnsi="Helvetica"/>
+        </w:rPr>
+      </w:pPr>
+      <w:r>
+        <w:rPr>
+          <w:rFonts w:ascii="Helvetica" w:hAnsi="Helvetica"/>
+        </w:rPr>
+        <w:drawing>
+          <wp:inline distT="0" distB="0" distL="0" distR="0" wp14:anchorId="304A0741" wp14:editId="4AF36E2A">
+            <wp:extent cx="4530575" cy="1727200"/>
+            <wp:effectExtent l="0" t="0" r="3810" b="6350"/>
+            <wp:docPr id="1820850823" name="Picture 1" descr="A screenshot of a computer&#10;&#10;Description automatically generated"/>
+            <wp:cNvGraphicFramePr>
+              <a:graphicFrameLocks xmlns:a="http://schemas.openxmlformats.org/drawingml/2006/main" noChangeAspect="1"/>
+            </wp:cNvGraphicFramePr>
+            <a:graphic xmlns:a="http://schemas.openxmlformats.org/drawingml/2006/main">
+              <a:graphicData uri="http://schemas.openxmlformats.org/drawingml/2006/picture">
+                <pic:pic xmlns:pic="http://schemas.openxmlformats.org/drawingml/2006/picture">
+                  <pic:nvPicPr>
+                    <pic:cNvPr id="1820850823" name="Picture 1" descr="A screenshot of a computer&#10;&#10;Description automatically generated"/>
+                    <pic:cNvPicPr/>
+                  </pic:nvPicPr>
+                  <pic:blipFill>
+                    <a:blip r:embed="rId8"/>
+                    <a:stretch>
+                      <a:fillRect/>
+                    </a:stretch>
+                  </pic:blipFill>
+                  <pic:spPr>
+                    <a:xfrm>
+                      <a:off x="0" y="0"/>
+                      <a:ext cx="4533188" cy="1728196"/>
+                    </a:xfrm>
+                    <a:prstGeom prst="rect">
+                      <a:avLst/>
+                    </a:prstGeom>
+                  </pic:spPr>
+                </pic:pic>
+              </a:graphicData>
+            </a:graphic>
+          </wp:inline>
+        </w:drawing>
+      </w:r>
+    </w:p>
+    <w:p>
+      <w:pPr>
+        <w:jc w:val="both"/>
+        <w:rPr>
+          <w:rFonts w:ascii="Helvetica" w:hAnsi="Helvetica"/>
+        </w:rPr>
+      </w:pPr>
+      <w:r>
+        <w:rPr>
+          <w:rFonts w:ascii="Helvetica" w:hAnsi="Helvetica"/>
+        </w:rPr>
+        <w:t xml:space="preserve">NUMERIC TYPES </w:t>
+      </w:r>
+    </w:p>
+    <w:p>
+      <w:pPr>
+        <w:jc w:val="both"/>
+        <w:rPr>
+          <w:rFonts w:ascii="Helvetica" w:hAnsi="Helvetica"/>
+        </w:rPr>
+      </w:pPr>
+      <w:r>
+        <w:rPr>
+          <w:rFonts w:ascii="Helvetica" w:hAnsi="Helvetica"/>
+        </w:rPr>
+        <w:t xml:space="preserve">Use </w:t>
+      </w:r>
+      <w:r>
+        <w:rPr>
+          <w:rFonts w:ascii="Helvetica" w:hAnsi="Helvetica"/>
+          <w:i/>
+          <w:iCs/>
+        </w:rPr>
+        <w:t xml:space="preserve">int </w:t>
+      </w:r>
+      <w:r>
+        <w:rPr>
+          <w:rFonts w:ascii="Helvetica" w:hAnsi="Helvetica"/>
+        </w:rPr>
+        <w:t xml:space="preserve">to store a whole number and </w:t>
+      </w:r>
+      <w:r>
+        <w:rPr>
+          <w:rFonts w:ascii="Helvetica" w:hAnsi="Helvetica"/>
+          <w:i/>
+          <w:iCs/>
+        </w:rPr>
+        <w:t>float</w:t>
+      </w:r>
+      <w:r>
+        <w:rPr>
+          <w:rFonts w:ascii="Helvetica" w:hAnsi="Helvetica"/>
+        </w:rPr>
+        <w:t xml:space="preserve"> or </w:t>
+      </w:r>
+      <w:r>
+        <w:rPr>
+          <w:rFonts w:ascii="Helvetica" w:hAnsi="Helvetica"/>
+          <w:i/>
+          <w:iCs/>
+        </w:rPr>
+        <w:t>double</w:t>
+      </w:r>
+      <w:r>
+        <w:rPr>
+          <w:rFonts w:ascii="Helvetica" w:hAnsi="Helvetica"/>
+        </w:rPr>
+        <w:t xml:space="preserve"> when you need decimals.</w:t>
+      </w:r>
+    </w:p>
+    <w:p>
+      <w:pPr>
+        <w:pStyle w:val="ListParagraph"/>
+        <w:numPr>
+          <w:ilvl w:val="0"/>
+          <w:numId w:val="1"/>
+        </w:numPr>
+        <w:jc w:val="both"/>
+        <w:rPr>
+          <w:rFonts w:ascii="Helvetica" w:hAnsi="Helvetica"/>
+        </w:rPr>
+      </w:pPr>
+      <w:r>
+        <w:rPr>
+          <w:rFonts w:ascii="Helvetica" w:hAnsi="Helvetica"/>
+        </w:rPr>
+        <w:lastRenderedPageBreak/>
+        <w:t>Double vs. Float</w:t>
+      </w:r>
+    </w:p>
+    <w:p>
+      <w:pPr>
+        <w:pStyle w:val="ListParagraph"/>
+        <w:jc w:val="both"/>
+        <w:rPr>
+          <w:rFonts w:ascii="Helvetica" w:hAnsi="Helvetica"/>
+        </w:rPr>
+      </w:pPr>
+      <w:r>
+        <w:rPr>
+          <w:rFonts w:ascii="Helvetica" w:hAnsi="Helvetica"/>
+        </w:rPr>
+        <w:t>The precision of a floating point indicates how many digits the value can have after the decimal point.</w:t>
+      </w:r>
+    </w:p>
+    <w:p>
+      <w:pPr>
+        <w:pStyle w:val="ListParagraph"/>
+        <w:numPr>
+          <w:ilvl w:val="1"/>
+          <w:numId w:val="1"/>
+        </w:numPr>
+        <w:jc w:val="both"/>
+        <w:rPr>
+          <w:rFonts w:ascii="Helvetica" w:hAnsi="Helvetica"/>
+        </w:rPr>
+      </w:pPr>
+      <w:r>
+        <w:rPr>
+          <w:rFonts w:ascii="Helvetica" w:hAnsi="Helvetica"/>
+        </w:rPr>
+        <w:t>Float = 6-7 decimal digits</w:t>
+      </w:r>
+    </w:p>
+    <w:p>
+      <w:pPr>
+        <w:pStyle w:val="ListParagraph"/>
+        <w:numPr>
+          <w:ilvl w:val="1"/>
+          <w:numId w:val="1"/>
+        </w:numPr>
+        <w:jc w:val="both"/>
+        <w:rPr>
+          <w:rFonts w:ascii="Helvetica" w:hAnsi="Helvetica"/>
+        </w:rPr>
+      </w:pPr>
+      <w:r>
+        <w:rPr>
+          <w:rFonts w:ascii="Helvetica" w:hAnsi="Helvetica"/>
+        </w:rPr>
+        <w:t>Double = ~ 15 digits (more commonly used)</w:t>
+      </w:r>
+    </w:p>
+    <w:p>
+      <w:pPr>
+        <w:jc w:val="both"/>
+        <w:rPr>
+          <w:rFonts w:ascii="Helvetica" w:hAnsi="Helvetica"/>
+        </w:rPr>
+      </w:pPr>
+      <w:r>
+        <w:rPr>
+          <w:rFonts w:ascii="Helvetica" w:hAnsi="Helvetica"/>
+        </w:rPr>
+        <w:t>SCIENTIFIC NUMBERS</w:t>
+      </w:r>
+    </w:p>
+    <w:p>
+      <w:pPr>
+        <w:jc w:val="both"/>
+        <w:rPr>
+          <w:rFonts w:ascii="Helvetica" w:hAnsi="Helvetica"/>
+        </w:rPr>
+      </w:pPr>
+      <w:r>
+        <w:rPr>
+          <w:rFonts w:ascii="Helvetica" w:hAnsi="Helvetica"/>
+        </w:rPr>
+        <w:t xml:space="preserve">Float can be a scientific number with </w:t>
+      </w:r>
+      <w:r>
+        <w:rPr>
+          <w:rFonts w:ascii="Helvetica" w:hAnsi="Helvetica"/>
+          <w:i/>
+          <w:iCs/>
+        </w:rPr>
+        <w:t>e</w:t>
+      </w:r>
+      <w:r>
+        <w:rPr>
+          <w:rFonts w:ascii="Helvetica" w:hAnsi="Helvetica"/>
+        </w:rPr>
+        <w:t xml:space="preserve"> (exponent) to indicate powers of 10, ex:</w:t>
+      </w:r>
+    </w:p>
+    <w:tbl>
+      <w:tblPr>
+        <w:tblStyle w:val="TableGrid"/>
+        <w:tblW w:w="0" w:type="auto"/>
+        <w:tblLook w:val="04A0" w:firstRow="1" w:lastRow="0" w:firstColumn="1" w:lastColumn="0" w:noHBand="0" w:noVBand="1"/>
+      </w:tblPr>
+      <w:tblGrid>
+        <w:gridCol w:w="9016"/>
+      </w:tblGrid>
+      <w:tr>
+        <w:tc>
+          <w:tcPr>
+            <w:tcW w:w="9016" w:type="dxa"/>
+          </w:tcPr>
+          <w:p>
+            <w:pPr>
+              <w:jc w:val="both"/>
+              <w:rPr>
+                <w:rFonts w:ascii="Helvetica" w:hAnsi="Helvetica"/>
+              </w:rPr>
+            </w:pPr>
+            <w:r>
+              <w:rPr>
+                <w:rStyle w:val="javakeywordcolor"/>
+                <w:rFonts w:ascii="Consolas" w:hAnsi="Consolas"/>
+                <w:color w:val="0000CD"/>
+                <w:sz w:val="23"/>
+                <w:szCs w:val="23"/>
+                <w:shd w:val="clear" w:color="auto" w:fill="FFFFFF"/>
+              </w:rPr>
+              <w:t>float</w:t>
+            </w:r>
+            <w:r>
+              <w:rPr>
+                <w:rFonts w:ascii="Consolas" w:hAnsi="Consolas"/>
+                <w:color w:val="000000"/>
+                <w:sz w:val="23"/>
+                <w:szCs w:val="23"/>
+                <w:shd w:val="clear" w:color="auto" w:fill="FFFFFF"/>
+              </w:rPr>
+              <w:t> f1 = </w:t>
+            </w:r>
+            <w:r>
+              <w:rPr>
+                <w:rStyle w:val="javanumbercolor"/>
+                <w:rFonts w:ascii="Consolas" w:hAnsi="Consolas"/>
+                <w:color w:val="FF0000"/>
+                <w:sz w:val="23"/>
+                <w:szCs w:val="23"/>
+                <w:shd w:val="clear" w:color="auto" w:fill="FFFFFF"/>
+              </w:rPr>
+              <w:t>35e3</w:t>
+            </w:r>
+            <w:r>
+              <w:rPr>
+                <w:rFonts w:ascii="Consolas" w:hAnsi="Consolas"/>
+                <w:color w:val="000000"/>
+                <w:sz w:val="23"/>
+                <w:szCs w:val="23"/>
+                <w:shd w:val="clear" w:color="auto" w:fill="FFFFFF"/>
+              </w:rPr>
+              <w:t>;</w:t>
+            </w:r>
+          </w:p>
+        </w:tc>
+      </w:tr>
+    </w:tbl>
+    <w:p>
+      <w:pPr>
+        <w:jc w:val="both"/>
+        <w:rPr>
+          <w:rFonts w:ascii="Helvetica" w:hAnsi="Helvetica"/>
+        </w:rPr>
+      </w:pPr>
+    </w:p>
+    <w:p>
+      <w:pPr>
+        <w:jc w:val="both"/>
+        <w:rPr>
+          <w:rFonts w:ascii="Helvetica" w:hAnsi="Helvetica"/>
+        </w:rPr>
+      </w:pPr>
+      <w:r>
+        <w:rPr>
+          <w:rFonts w:ascii="Helvetica" w:hAnsi="Helvetica"/>
+        </w:rPr>
+        <w:t>BOOLEAN TYPES</w:t>
+      </w:r>
+    </w:p>
+    <w:p>
+      <w:pPr>
+        <w:jc w:val="both"/>
+        <w:rPr>
+          <w:rFonts w:ascii="Helvetica" w:hAnsi="Helvetica"/>
+        </w:rPr>
+      </w:pPr>
+      <w:r>
+        <w:rPr>
+          <w:rFonts w:ascii="Helvetica" w:hAnsi="Helvetica"/>
+        </w:rPr>
+        <w:t xml:space="preserve">Declared with </w:t>
+      </w:r>
+      <w:r>
+        <w:rPr>
+          <w:rFonts w:ascii="Helvetica" w:hAnsi="Helvetica"/>
+          <w:i/>
+          <w:iCs/>
+        </w:rPr>
+        <w:t>bool</w:t>
+      </w:r>
+      <w:r>
+        <w:rPr>
+          <w:rFonts w:ascii="Helvetica" w:hAnsi="Helvetica"/>
+        </w:rPr>
+        <w:t xml:space="preserve"> and can only be true or false. When returned, true = 1 and false = 0.</w:t>
+      </w:r>
+    </w:p>
+    <w:p>
+      <w:pPr>
+        <w:pStyle w:val="ListParagraph"/>
+        <w:numPr>
+          <w:ilvl w:val="0"/>
+          <w:numId w:val="1"/>
+        </w:numPr>
+        <w:jc w:val="both"/>
+        <w:rPr>
+          <w:rFonts w:ascii="Helvetica" w:hAnsi="Helvetica"/>
+        </w:rPr>
+      </w:pPr>
+      <w:r>
+        <w:rPr>
+          <w:rFonts w:ascii="Helvetica" w:hAnsi="Helvetica"/>
+        </w:rPr>
+        <w:t>Used for conditional testing.</w:t>
+      </w:r>
+    </w:p>
+    <w:p>
+      <w:pPr>
+        <w:jc w:val="both"/>
+        <w:rPr>
+          <w:rFonts w:ascii="Helvetica" w:hAnsi="Helvetica"/>
+        </w:rPr>
+      </w:pPr>
+      <w:r>
+        <w:rPr>
+          <w:rFonts w:ascii="Helvetica" w:hAnsi="Helvetica"/>
+        </w:rPr>
+        <w:t>CHARACTER TYPES</w:t>
+      </w:r>
+    </w:p>
+    <w:p>
+      <w:pPr>
+        <w:jc w:val="both"/>
+        <w:rPr>
+          <w:rFonts w:ascii="Helvetica" w:hAnsi="Helvetica"/>
+        </w:rPr>
+      </w:pPr>
+      <w:r>
+        <w:rPr>
+          <w:rFonts w:ascii="Helvetica" w:hAnsi="Helvetica"/>
+        </w:rPr>
+        <w:t xml:space="preserve">Used to store a </w:t>
+      </w:r>
+      <w:r>
+        <w:rPr>
+          <w:rFonts w:ascii="Helvetica" w:hAnsi="Helvetica"/>
+          <w:b/>
+          <w:bCs/>
+        </w:rPr>
+        <w:t>single</w:t>
+      </w:r>
+      <w:r>
+        <w:rPr>
+          <w:rFonts w:ascii="Helvetica" w:hAnsi="Helvetica"/>
+        </w:rPr>
+        <w:t xml:space="preserve"> character, must be surrounded by single quotes.</w:t>
+      </w:r>
+    </w:p>
+    <w:p>
+      <w:pPr>
+        <w:pStyle w:val="ListParagraph"/>
+        <w:numPr>
+          <w:ilvl w:val="0"/>
+          <w:numId w:val="1"/>
+        </w:numPr>
+        <w:jc w:val="both"/>
+        <w:rPr>
+          <w:rFonts w:ascii="Helvetica" w:hAnsi="Helvetica"/>
+        </w:rPr>
+      </w:pPr>
+      <w:r>
+        <w:rPr>
+          <w:rFonts w:ascii="Helvetica" w:hAnsi="Helvetica"/>
+        </w:rPr>
+        <w:t xml:space="preserve">You can use ASCII to display certain characters. Refer to </w:t>
+      </w:r>
+      <w:hyperlink r:id="rId9" w:history="1">
+        <w:r>
+          <w:rPr>
+            <w:rStyle w:val="Hyperlink"/>
+            <w:rFonts w:ascii="Helvetica" w:hAnsi="Helvetica"/>
+          </w:rPr>
+          <w:t>here</w:t>
+        </w:r>
+      </w:hyperlink>
+      <w:r>
+        <w:rPr>
+          <w:rFonts w:ascii="Helvetica" w:hAnsi="Helvetica"/>
+        </w:rPr>
+        <w:t>.</w:t>
+      </w:r>
+    </w:p>
+    <w:p>
+      <w:pPr>
+        <w:jc w:val="both"/>
+        <w:rPr>
+          <w:rFonts w:ascii="Helvetica" w:hAnsi="Helvetica"/>
+        </w:rPr>
+      </w:pPr>
+      <w:r>
+        <w:rPr>
+          <w:rFonts w:ascii="Helvetica" w:hAnsi="Helvetica"/>
+        </w:rPr>
+        <w:t>STRING TYPES</w:t>
+      </w:r>
+    </w:p>
+    <w:p>
+      <w:pPr>
+        <w:jc w:val="both"/>
+        <w:rPr>
+          <w:rFonts w:ascii="Helvetica" w:hAnsi="Helvetica"/>
+        </w:rPr>
+      </w:pPr>
+      <w:r>
+        <w:rPr>
+          <w:rFonts w:ascii="Helvetica" w:hAnsi="Helvetica"/>
+        </w:rPr>
+        <w:t>Used to store sequence of characters (text), must be surrounded by double quotes.</w:t>
+      </w:r>
+    </w:p>
+    <w:p>
+      <w:pPr>
+        <w:pStyle w:val="ListParagraph"/>
+        <w:numPr>
+          <w:ilvl w:val="0"/>
+          <w:numId w:val="1"/>
+        </w:numPr>
+        <w:jc w:val="both"/>
+        <w:rPr>
+          <w:rFonts w:ascii="Helvetica" w:hAnsi="Helvetica"/>
+        </w:rPr>
+      </w:pPr>
+      <w:r>
+        <w:rPr>
+          <w:rFonts w:ascii="Helvetica" w:hAnsi="Helvetica"/>
+        </w:rPr>
+        <w:t>You need to include an additional header file:</w:t>
+      </w:r>
+    </w:p>
+    <w:tbl>
+      <w:tblPr>
+        <w:tblStyle w:val="TableGrid"/>
+        <w:tblW w:w="0" w:type="auto"/>
+        <w:tblInd w:w="720" w:type="dxa"/>
+        <w:tblLook w:val="04A0" w:firstRow="1" w:lastRow="0" w:firstColumn="1" w:lastColumn="0" w:noHBand="0" w:noVBand="1"/>
+      </w:tblPr>
+      <w:tblGrid>
+        <w:gridCol w:w="8296"/>
+      </w:tblGrid>
+      <w:tr>
+        <w:tc>
+          <w:tcPr>
+            <w:tcW w:w="9016" w:type="dxa"/>
+          </w:tcPr>
+          <w:p>
+            <w:pPr>
+              <w:pStyle w:val="ListParagraph"/>
+              <w:ind w:left="0"/>
+              <w:jc w:val="both"/>
+              <w:rPr>
+                <w:rFonts w:ascii="Consolas" w:hAnsi="Consolas"/>
+                <w:color w:val="000000"/>
+                <w:sz w:val="23"/>
+                <w:szCs w:val="23"/>
+                <w:shd w:val="clear" w:color="auto" w:fill="FFFFFF"/>
+              </w:rPr>
+            </w:pPr>
+            <w:r>
+              <w:rPr>
+                <w:rFonts w:ascii="Consolas" w:hAnsi="Consolas"/>
+                <w:color w:val="008000"/>
+                <w:sz w:val="23"/>
+                <w:szCs w:val="23"/>
+                <w:shd w:val="clear" w:color="auto" w:fill="FFFFFF"/>
+              </w:rPr>
+              <w:t>// Include the string library</w:t>
+            </w:r>
+          </w:p>
+          <w:p>
+            <w:pPr>
+              <w:pStyle w:val="ListParagraph"/>
+              <w:ind w:left="0"/>
+              <w:jc w:val="both"/>
+              <w:rPr>
+                <w:rFonts w:ascii="Helvetica" w:hAnsi="Helvetica"/>
+              </w:rPr>
+            </w:pPr>
+            <w:r>
+              <w:rPr>
+                <w:rFonts w:ascii="Consolas" w:hAnsi="Consolas"/>
+                <w:color w:val="000000"/>
+                <w:sz w:val="23"/>
+                <w:szCs w:val="23"/>
+                <w:shd w:val="clear" w:color="auto" w:fill="FFFFFF"/>
+              </w:rPr>
+              <w:t>#include &lt;string&gt;</w:t>
+            </w:r>
+          </w:p>
+        </w:tc>
+      </w:tr>
+    </w:tbl>
+    <w:p>
+      <w:pPr>
+        <w:jc w:val="both"/>
+        <w:rPr>
+          <w:rFonts w:ascii="Helvetica" w:hAnsi="Helvetica"/>
+        </w:rPr>
+      </w:pPr>
+    </w:p>
+    <w:p>
+      <w:pPr>
+        <w:jc w:val="both"/>
+        <w:rPr>
+          <w:rFonts w:ascii="Helvetica" w:hAnsi="Helvetica"/>
+        </w:rPr>
+      </w:pPr>
+      <w:r>
+        <w:rPr>
+          <w:rFonts w:ascii="Helvetica" w:hAnsi="Helvetica"/>
+          <w:b/>
+          <w:bCs/>
+        </w:rPr>
+        <w:t>C++ Operators</w:t>
+      </w:r>
+    </w:p>
+    <w:p>
+      <w:pPr>
+        <w:jc w:val="both"/>
+        <w:rPr>
+          <w:rFonts w:ascii="Helvetica" w:hAnsi="Helvetica"/>
+        </w:rPr>
+      </w:pPr>
+      <w:r>
+        <w:rPr>
+          <w:rFonts w:ascii="Helvetica" w:hAnsi="Helvetica"/>
+        </w:rPr>
+        <w:t>Used to perform operations on variables and values.</w:t>
+      </w:r>
+    </w:p>
+    <w:p>
+      <w:pPr>
+        <w:jc w:val="both"/>
+        <w:rPr>
+          <w:rFonts w:ascii="Helvetica" w:hAnsi="Helvetica"/>
+        </w:rPr>
+      </w:pPr>
+      <w:r>
+        <w:rPr>
+          <w:rFonts w:ascii="Helvetica" w:hAnsi="Helvetica"/>
+        </w:rPr>
+        <w:t>ARITHMETIC OPERATORS</w:t>
+      </w:r>
+    </w:p>
+    <w:p>
+      <w:pPr>
+        <w:jc w:val="both"/>
+        <w:rPr>
+          <w:rFonts w:ascii="Helvetica" w:hAnsi="Helvetica"/>
+        </w:rPr>
+      </w:pPr>
+      <w:r>
+        <w:rPr>
+          <w:rFonts w:ascii="Helvetica" w:hAnsi="Helvetica"/>
+        </w:rPr>
+        <w:t xml:space="preserve">Used to perform common mathematical operations. Here’s </w:t>
+      </w:r>
+      <w:proofErr w:type="gramStart"/>
+      <w:r>
+        <w:rPr>
+          <w:rFonts w:ascii="Helvetica" w:hAnsi="Helvetica"/>
+        </w:rPr>
+        <w:t>a</w:t>
+      </w:r>
+      <w:proofErr w:type="gramEnd"/>
+      <w:r>
+        <w:rPr>
+          <w:rFonts w:ascii="Helvetica" w:hAnsi="Helvetica"/>
+        </w:rPr>
+        <w:t xml:space="preserve"> ist of operators:</w:t>
+      </w:r>
+    </w:p>
+    <w:p>
+      <w:pPr>
+        <w:jc w:val="both"/>
+        <w:rPr>
+          <w:rFonts w:ascii="Helvetica" w:hAnsi="Helvetica"/>
+        </w:rPr>
+      </w:pPr>
+      <w:r>
+        <w:rPr>
+          <w:rFonts w:ascii="Helvetica" w:hAnsi="Helvetica"/>
+        </w:rPr>
+        <w:drawing>
+          <wp:inline distT="0" distB="0" distL="0" distR="0" wp14:anchorId="51CD279D" wp14:editId="0574522C">
+            <wp:extent cx="3213100" cy="1953276"/>
+            <wp:effectExtent l="0" t="0" r="6350" b="8890"/>
+            <wp:docPr id="628304106" name="Picture 1" descr="A white and black text on a white background&#10;&#10;Description automatically generated"/>
+            <wp:cNvGraphicFramePr>
+              <a:graphicFrameLocks xmlns:a="http://schemas.openxmlformats.org/drawingml/2006/main" noChangeAspect="1"/>
+            </wp:cNvGraphicFramePr>
+            <a:graphic xmlns:a="http://schemas.openxmlformats.org/drawingml/2006/main">
+              <a:graphicData uri="http://schemas.openxmlformats.org/drawingml/2006/picture">
+                <pic:pic xmlns:pic="http://schemas.openxmlformats.org/drawingml/2006/picture">
+                  <pic:nvPicPr>
+                    <pic:cNvPr id="628304106" name="Picture 1" descr="A white and black text on a white background&#10;&#10;Description automatically generated"/>
+                    <pic:cNvPicPr/>
+                  </pic:nvPicPr>
+                  <pic:blipFill>
+                    <a:blip r:embed="rId10"/>
+                    <a:stretch>
+                      <a:fillRect/>
+                    </a:stretch>
+                  </pic:blipFill>
+                  <pic:spPr>
+                    <a:xfrm>
+                      <a:off x="0" y="0"/>
+                      <a:ext cx="3234779" cy="1966455"/>
+                    </a:xfrm>
+                    <a:prstGeom prst="rect">
+                      <a:avLst/>
+                    </a:prstGeom>
+                  </pic:spPr>
+                </pic:pic>
+              </a:graphicData>
+            </a:graphic>
+          </wp:inline>
+        </w:drawing>
+      </w:r>
+    </w:p>
+    <w:p>
+      <w:pPr>
+        <w:jc w:val="both"/>
+        <w:rPr>
+          <w:rFonts w:ascii="Helvetica" w:hAnsi="Helvetica"/>
+        </w:rPr>
+      </w:pPr>
+      <w:r>
+        <w:rPr>
+          <w:rFonts w:ascii="Helvetica" w:hAnsi="Helvetica"/>
+        </w:rPr>
+        <w:t>ASSIGNMENT OPERATORS</w:t>
+      </w:r>
+    </w:p>
+    <w:p>
+      <w:pPr>
+        <w:jc w:val="both"/>
+        <w:rPr>
+          <w:rFonts w:ascii="Helvetica" w:hAnsi="Helvetica"/>
+        </w:rPr>
+      </w:pPr>
+      <w:r>
+        <w:rPr>
+          <w:rFonts w:ascii="Helvetica" w:hAnsi="Helvetica"/>
+        </w:rPr>
+        <w:t>Used to assign values to variables. Here’s a list of operators:</w:t>
+      </w:r>
+    </w:p>
+    <w:p>
+      <w:pPr>
+        <w:jc w:val="both"/>
+        <w:rPr>
+          <w:rFonts w:ascii="Helvetica" w:hAnsi="Helvetica"/>
+        </w:rPr>
+      </w:pPr>
+      <w:r>
+        <w:rPr>
+          <w:rFonts w:ascii="Helvetica" w:hAnsi="Helvetica"/>
+        </w:rPr>
+        <w:lastRenderedPageBreak/>
+        <w:drawing>
+          <wp:inline distT="0" distB="0" distL="0" distR="0" wp14:anchorId="10B0FC14" wp14:editId="31F3FB72">
+            <wp:extent cx="3235464" cy="2514600"/>
+            <wp:effectExtent l="0" t="0" r="3175" b="0"/>
+            <wp:docPr id="1565248407" name="Picture 1" descr="A table of math equations&#10;&#10;Description automatically generated"/>
+            <wp:cNvGraphicFramePr>
+              <a:graphicFrameLocks xmlns:a="http://schemas.openxmlformats.org/drawingml/2006/main" noChangeAspect="1"/>
+            </wp:cNvGraphicFramePr>
+            <a:graphic xmlns:a="http://schemas.openxmlformats.org/drawingml/2006/main">
+              <a:graphicData uri="http://schemas.openxmlformats.org/drawingml/2006/picture">
+                <pic:pic xmlns:pic="http://schemas.openxmlformats.org/drawingml/2006/picture">
+                  <pic:nvPicPr>
+                    <pic:cNvPr id="1565248407" name="Picture 1" descr="A table of math equations&#10;&#10;Description automatically generated"/>
+                    <pic:cNvPicPr/>
+                  </pic:nvPicPr>
+                  <pic:blipFill>
+                    <a:blip r:embed="rId11"/>
+                    <a:stretch>
+                      <a:fillRect/>
+                    </a:stretch>
+                  </pic:blipFill>
+                  <pic:spPr>
+                    <a:xfrm>
+                      <a:off x="0" y="0"/>
+                      <a:ext cx="3249207" cy="2525281"/>
+                    </a:xfrm>
+                    <a:prstGeom prst="rect">
+                      <a:avLst/>
+                    </a:prstGeom>
+                  </pic:spPr>
+                </pic:pic>
+              </a:graphicData>
+            </a:graphic>
+          </wp:inline>
+        </w:drawing>
+      </w:r>
+    </w:p>
+    <w:p>
+      <w:pPr>
+        <w:jc w:val="both"/>
+        <w:rPr>
+          <w:rFonts w:ascii="Helvetica" w:hAnsi="Helvetica"/>
+        </w:rPr>
+      </w:pPr>
+      <w:r>
+        <w:rPr>
+          <w:rFonts w:ascii="Helvetica" w:hAnsi="Helvetica"/>
+        </w:rPr>
+        <w:t>COMPARISON OPERATORS</w:t>
+      </w:r>
+    </w:p>
+    <w:p>
+      <w:pPr>
+        <w:jc w:val="both"/>
+        <w:rPr>
+          <w:rFonts w:ascii="Helvetica" w:hAnsi="Helvetica"/>
+        </w:rPr>
+      </w:pPr>
+      <w:r>
+        <w:rPr>
+          <w:rFonts w:ascii="Helvetica" w:hAnsi="Helvetica"/>
+        </w:rPr>
+        <w:t>Used to compare 2 values or variables. Helps find answers and make decisions. The return value is either 1 or 0. Here’s a list of operators:</w:t>
+      </w:r>
+    </w:p>
+    <w:p>
+      <w:pPr>
+        <w:jc w:val="both"/>
+        <w:rPr>
+          <w:rFonts w:ascii="Helvetica" w:hAnsi="Helvetica"/>
+        </w:rPr>
+      </w:pPr>
+      <w:r>
+        <w:rPr>
+          <w:rFonts w:ascii="Helvetica" w:hAnsi="Helvetica"/>
+        </w:rPr>
+        <w:drawing>
+          <wp:inline distT="0" distB="0" distL="0" distR="0" wp14:anchorId="30837DD1" wp14:editId="47C3E9DF">
+            <wp:extent cx="3251200" cy="1430009"/>
+            <wp:effectExtent l="0" t="0" r="6350" b="0"/>
+            <wp:docPr id="1880102562" name="Picture 1" descr="A screenshot of a phone&#10;&#10;Description automatically generated"/>
+            <wp:cNvGraphicFramePr>
+              <a:graphicFrameLocks xmlns:a="http://schemas.openxmlformats.org/drawingml/2006/main" noChangeAspect="1"/>
+            </wp:cNvGraphicFramePr>
+            <a:graphic xmlns:a="http://schemas.openxmlformats.org/drawingml/2006/main">
+              <a:graphicData uri="http://schemas.openxmlformats.org/drawingml/2006/picture">
+                <pic:pic xmlns:pic="http://schemas.openxmlformats.org/drawingml/2006/picture">
+                  <pic:nvPicPr>
+                    <pic:cNvPr id="1880102562" name="Picture 1" descr="A screenshot of a phone&#10;&#10;Description automatically generated"/>
+                    <pic:cNvPicPr/>
+                  </pic:nvPicPr>
+                  <pic:blipFill>
+                    <a:blip r:embed="rId12"/>
+                    <a:stretch>
+                      <a:fillRect/>
+                    </a:stretch>
+                  </pic:blipFill>
+                  <pic:spPr>
+                    <a:xfrm>
+                      <a:off x="0" y="0"/>
+                      <a:ext cx="3260240" cy="1433985"/>
+                    </a:xfrm>
+                    <a:prstGeom prst="rect">
+                      <a:avLst/>
+                    </a:prstGeom>
+                  </pic:spPr>
+                </pic:pic>
+              </a:graphicData>
+            </a:graphic>
+          </wp:inline>
+        </w:drawing>
+      </w:r>
+    </w:p>
+    <w:p>
+      <w:pPr>
+        <w:jc w:val="both"/>
+        <w:rPr>
+          <w:rFonts w:ascii="Helvetica" w:hAnsi="Helvetica"/>
+        </w:rPr>
+      </w:pPr>
+      <w:r>
+        <w:rPr>
+          <w:rFonts w:ascii="Helvetica" w:hAnsi="Helvetica"/>
+        </w:rPr>
+        <w:t>LOGICAL OPERATORS</w:t>
+      </w:r>
+    </w:p>
+    <w:p>
+      <w:pPr>
+        <w:jc w:val="both"/>
+        <w:rPr>
+          <w:rFonts w:ascii="Helvetica" w:hAnsi="Helvetica"/>
+        </w:rPr>
+      </w:pPr>
+      <w:r>
+        <w:rPr>
+          <w:rFonts w:ascii="Helvetica" w:hAnsi="Helvetica"/>
+        </w:rPr>
+        <w:t xml:space="preserve">You can test for true or false with logical operators. Used to determine the logic between variables and values. </w:t>
+      </w:r>
+    </w:p>
+    <w:p>
+      <w:pPr>
+        <w:jc w:val="both"/>
+        <w:rPr>
+          <w:rFonts w:ascii="Helvetica" w:hAnsi="Helvetica"/>
+        </w:rPr>
+      </w:pPr>
+      <w:r>
+        <w:rPr>
+          <w:rFonts w:ascii="Helvetica" w:hAnsi="Helvetica"/>
+        </w:rPr>
+        <w:drawing>
+          <wp:inline distT="0" distB="0" distL="0" distR="0" wp14:anchorId="7370C425" wp14:editId="304D0C7F">
+            <wp:extent cx="3179039" cy="1092200"/>
+            <wp:effectExtent l="0" t="0" r="2540" b="0"/>
+            <wp:docPr id="582358876" name="Picture 1" descr="A screenshot of a phone&#10;&#10;Description automatically generated"/>
+            <wp:cNvGraphicFramePr>
+              <a:graphicFrameLocks xmlns:a="http://schemas.openxmlformats.org/drawingml/2006/main" noChangeAspect="1"/>
+            </wp:cNvGraphicFramePr>
+            <a:graphic xmlns:a="http://schemas.openxmlformats.org/drawingml/2006/main">
+              <a:graphicData uri="http://schemas.openxmlformats.org/drawingml/2006/picture">
+                <pic:pic xmlns:pic="http://schemas.openxmlformats.org/drawingml/2006/picture">
+                  <pic:nvPicPr>
+                    <pic:cNvPr id="582358876" name="Picture 1" descr="A screenshot of a phone&#10;&#10;Description automatically generated"/>
+                    <pic:cNvPicPr/>
+                  </pic:nvPicPr>
+                  <pic:blipFill>
+                    <a:blip r:embed="rId13"/>
+                    <a:stretch>
+                      <a:fillRect/>
+                    </a:stretch>
+                  </pic:blipFill>
+                  <pic:spPr>
+                    <a:xfrm>
+                      <a:off x="0" y="0"/>
+                      <a:ext cx="3192116" cy="1096693"/>
+                    </a:xfrm>
+                    <a:prstGeom prst="rect">
+                      <a:avLst/>
+                    </a:prstGeom>
+                  </pic:spPr>
+                </pic:pic>
+              </a:graphicData>
+            </a:graphic>
+          </wp:inline>
+        </w:drawing>
+      </w:r>
+    </w:p>
+    <w:p>
+      <w:pPr>
+        <w:jc w:val="both"/>
+        <w:rPr>
+          <w:rFonts w:ascii="Helvetica" w:hAnsi="Helvetica"/>
+        </w:rPr>
+      </w:pPr>
+    </w:p>
+    <w:p>
+      <w:pPr>
+        <w:jc w:val="both"/>
+        <w:rPr>
+          <w:rFonts w:ascii="Helvetica" w:hAnsi="Helvetica"/>
+        </w:rPr>
+      </w:pPr>
+      <w:r>
+        <w:rPr>
+          <w:rFonts w:ascii="Helvetica" w:hAnsi="Helvetica"/>
+          <w:b/>
+          <w:bCs/>
+        </w:rPr>
+        <w:t>C++ Strings</w:t>
+      </w:r>
+    </w:p>
+    <w:p>
+      <w:pPr>
+        <w:jc w:val="both"/>
+        <w:rPr>
+          <w:rFonts w:ascii="Helvetica" w:hAnsi="Helvetica"/>
+        </w:rPr>
+      </w:pPr>
+      <w:r>
+        <w:rPr>
+          <w:rFonts w:ascii="Helvetica" w:hAnsi="Helvetica"/>
+        </w:rPr>
+        <w:t>Used for storing text.</w:t>
+      </w:r>
+    </w:p>
+    <w:p>
+      <w:pPr>
+        <w:jc w:val="both"/>
+        <w:rPr>
+          <w:rFonts w:ascii="Helvetica" w:hAnsi="Helvetica"/>
+        </w:rPr>
+      </w:pPr>
+      <w:r>
+        <w:rPr>
+          <w:rFonts w:ascii="Helvetica" w:hAnsi="Helvetica"/>
+        </w:rPr>
+        <w:t>STRING CONCATENATION</w:t>
+      </w:r>
+    </w:p>
+    <w:p>
+      <w:pPr>
+        <w:jc w:val="both"/>
+        <w:rPr>
+          <w:rFonts w:ascii="Helvetica" w:hAnsi="Helvetica"/>
+        </w:rPr>
+      </w:pPr>
+      <w:r>
+        <w:rPr>
+          <w:rFonts w:ascii="Helvetica" w:hAnsi="Helvetica"/>
+        </w:rPr>
+        <w:t xml:space="preserve">The </w:t>
+      </w:r>
+      <w:r>
+        <w:rPr>
+          <w:rFonts w:ascii="Helvetica" w:hAnsi="Helvetica"/>
+          <w:i/>
+          <w:iCs/>
+        </w:rPr>
+        <w:t>+</w:t>
+      </w:r>
+      <w:r>
+        <w:rPr>
+          <w:rFonts w:ascii="Helvetica" w:hAnsi="Helvetica"/>
+        </w:rPr>
+        <w:t xml:space="preserve"> operator can be used between strings to add them together to make a new string (</w:t>
+      </w:r>
+      <w:r>
+        <w:rPr>
+          <w:rFonts w:ascii="Helvetica" w:hAnsi="Helvetica"/>
+          <w:b/>
+          <w:bCs/>
+        </w:rPr>
+        <w:t>concatenation</w:t>
+      </w:r>
+      <w:r>
+        <w:rPr>
+          <w:rFonts w:ascii="Helvetica" w:hAnsi="Helvetica"/>
+        </w:rPr>
+        <w:t xml:space="preserve">). </w:t>
+      </w:r>
+    </w:p>
+    <w:tbl>
+      <w:tblPr>
+        <w:tblStyle w:val="TableGrid"/>
+        <w:tblW w:w="0" w:type="auto"/>
+        <w:tblLook w:val="04A0" w:firstRow="1" w:lastRow="0" w:firstColumn="1" w:lastColumn="0" w:noHBand="0" w:noVBand="1"/>
+      </w:tblPr>
+      <w:tblGrid>
+        <w:gridCol w:w="9016"/>
+      </w:tblGrid>
+      <w:tr>
+        <w:tc>
+          <w:tcPr>
+            <w:tcW w:w="9016" w:type="dxa"/>
+          </w:tcPr>
+          <w:p>
+            <w:pPr>
+              <w:jc w:val="both"/>
+              <w:rPr>
+                <w:rFonts w:ascii="Consolas" w:hAnsi="Consolas"/>
+                <w:color w:val="000000"/>
+                <w:sz w:val="23"/>
+                <w:szCs w:val="23"/>
+                <w:shd w:val="clear" w:color="auto" w:fill="FFFFFF"/>
+              </w:rPr>
+            </w:pPr>
+            <w:r>
+              <w:rPr>
+                <w:rFonts w:ascii="Consolas" w:hAnsi="Consolas"/>
+                <w:color w:val="000000"/>
+                <w:sz w:val="23"/>
+                <w:szCs w:val="23"/>
+                <w:shd w:val="clear" w:color="auto" w:fill="FFFFFF"/>
+              </w:rPr>
+              <w:t>string firstName = </w:t>
+            </w:r>
+            <w:r>
+              <w:rPr>
+                <w:rStyle w:val="javastringcolor"/>
+                <w:rFonts w:ascii="Consolas" w:hAnsi="Consolas"/>
+                <w:color w:val="A52A2A"/>
+                <w:sz w:val="23"/>
+                <w:szCs w:val="23"/>
+                <w:shd w:val="clear" w:color="auto" w:fill="FFFFFF"/>
+              </w:rPr>
+              <w:t xml:space="preserve">"John </w:t>
+            </w:r>
+            <w:proofErr w:type="gramStart"/>
+            <w:r>
+              <w:rPr>
+                <w:rStyle w:val="javastringcolor"/>
+                <w:rFonts w:ascii="Consolas" w:hAnsi="Consolas"/>
+                <w:color w:val="A52A2A"/>
+                <w:sz w:val="23"/>
+                <w:szCs w:val="23"/>
+                <w:shd w:val="clear" w:color="auto" w:fill="FFFFFF"/>
+              </w:rPr>
+              <w:t>"</w:t>
+            </w:r>
+            <w:r>
+              <w:rPr>
+                <w:rFonts w:ascii="Consolas" w:hAnsi="Consolas"/>
+                <w:color w:val="000000"/>
+                <w:sz w:val="23"/>
+                <w:szCs w:val="23"/>
+                <w:shd w:val="clear" w:color="auto" w:fill="FFFFFF"/>
+              </w:rPr>
+              <w:t>;</w:t>
+            </w:r>
+            <w:proofErr w:type="gramEnd"/>
+          </w:p>
+          <w:p>
+            <w:pPr>
+              <w:jc w:val="both"/>
+              <w:rPr>
+                <w:rFonts w:ascii="Consolas" w:hAnsi="Consolas"/>
+                <w:color w:val="000000"/>
+                <w:sz w:val="23"/>
+                <w:szCs w:val="23"/>
+                <w:shd w:val="clear" w:color="auto" w:fill="FFFFFF"/>
+              </w:rPr>
+            </w:pPr>
+            <w:r>
+              <w:rPr>
+                <w:rFonts w:ascii="Consolas" w:hAnsi="Consolas"/>
+                <w:color w:val="000000"/>
+                <w:sz w:val="23"/>
+                <w:szCs w:val="23"/>
+                <w:shd w:val="clear" w:color="auto" w:fill="FFFFFF"/>
+              </w:rPr>
+              <w:t>string lastName = </w:t>
+            </w:r>
+            <w:r>
+              <w:rPr>
+                <w:rStyle w:val="javastringcolor"/>
+                <w:rFonts w:ascii="Consolas" w:hAnsi="Consolas"/>
+                <w:color w:val="A52A2A"/>
+                <w:sz w:val="23"/>
+                <w:szCs w:val="23"/>
+                <w:shd w:val="clear" w:color="auto" w:fill="FFFFFF"/>
+              </w:rPr>
+              <w:t>"Doe</w:t>
+            </w:r>
+            <w:proofErr w:type="gramStart"/>
+            <w:r>
+              <w:rPr>
+                <w:rStyle w:val="javastringcolor"/>
+                <w:rFonts w:ascii="Consolas" w:hAnsi="Consolas"/>
+                <w:color w:val="A52A2A"/>
+                <w:sz w:val="23"/>
+                <w:szCs w:val="23"/>
+                <w:shd w:val="clear" w:color="auto" w:fill="FFFFFF"/>
+              </w:rPr>
+              <w:t>"</w:t>
+            </w:r>
+            <w:r>
+              <w:rPr>
+                <w:rFonts w:ascii="Consolas" w:hAnsi="Consolas"/>
+                <w:color w:val="000000"/>
+                <w:sz w:val="23"/>
+                <w:szCs w:val="23"/>
+                <w:shd w:val="clear" w:color="auto" w:fill="FFFFFF"/>
+              </w:rPr>
+              <w:t>;</w:t>
+            </w:r>
+            <w:proofErr w:type="gramEnd"/>
+          </w:p>
+          <w:p>
+            <w:pPr>
+              <w:jc w:val="both"/>
+              <w:rPr>
+                <w:rFonts w:ascii="Consolas" w:hAnsi="Consolas"/>
+                <w:color w:val="000000"/>
+                <w:sz w:val="23"/>
+                <w:szCs w:val="23"/>
+                <w:shd w:val="clear" w:color="auto" w:fill="FFFFFF"/>
+              </w:rPr>
+            </w:pPr>
+            <w:r>
+              <w:rPr>
+                <w:rFonts w:ascii="Consolas" w:hAnsi="Consolas"/>
+                <w:color w:val="000000"/>
+                <w:sz w:val="23"/>
+                <w:szCs w:val="23"/>
+                <w:shd w:val="clear" w:color="auto" w:fill="FFFFFF"/>
+              </w:rPr>
+              <w:lastRenderedPageBreak/>
+              <w:t>string fullName = firstName + lastName;</w:t>
+            </w:r>
+          </w:p>
+        </w:tc>
+      </w:tr>
+    </w:tbl>
+    <w:p>
+      <w:pPr>
+        <w:pStyle w:val="ListParagraph"/>
+        <w:numPr>
+          <w:ilvl w:val="0"/>
+          <w:numId w:val="1"/>
+        </w:numPr>
+        <w:jc w:val="both"/>
+        <w:rPr>
+          <w:rFonts w:ascii="Helvetica" w:hAnsi="Helvetica"/>
+        </w:rPr>
+      </w:pPr>
+      <w:r>
+        <w:rPr>
+          <w:rFonts w:ascii="Helvetica" w:hAnsi="Helvetica"/>
+        </w:rPr>
+        <w:lastRenderedPageBreak/>
+        <w:t xml:space="preserve">Add space using quotes </w:t>
+      </w:r>
+      <w:proofErr w:type="gramStart"/>
+      <w:r>
+        <w:rPr>
+          <w:rFonts w:ascii="Helvetica" w:hAnsi="Helvetica"/>
+        </w:rPr>
+        <w:t>(“ “</w:t>
+      </w:r>
+      <w:proofErr w:type="gramEnd"/>
+      <w:r>
+        <w:rPr>
+          <w:rFonts w:ascii="Helvetica" w:hAnsi="Helvetica"/>
+        </w:rPr>
+        <w:t xml:space="preserve"> or ‘ ‘).</w:t>
+      </w:r>
+    </w:p>
+    <w:p>
+      <w:pPr>
+        <w:jc w:val="both"/>
+        <w:rPr>
+          <w:rFonts w:ascii="Helvetica" w:hAnsi="Helvetica"/>
+        </w:rPr>
+      </w:pPr>
+      <w:r>
+        <w:rPr>
+          <w:rFonts w:ascii="Helvetica" w:hAnsi="Helvetica"/>
+        </w:rPr>
+        <w:t>APPEND</w:t>
+      </w:r>
+    </w:p>
+    <w:p>
+      <w:pPr>
+        <w:jc w:val="both"/>
+        <w:rPr>
+          <w:rFonts w:ascii="Helvetica" w:hAnsi="Helvetica"/>
+        </w:rPr>
+      </w:pPr>
+      <w:r>
+        <w:rPr>
+          <w:rFonts w:ascii="Helvetica" w:hAnsi="Helvetica"/>
+        </w:rPr>
+        <w:t xml:space="preserve">A string is an object, which can contain functions. We can concatenate with the </w:t>
+      </w:r>
+      <w:proofErr w:type="gramStart"/>
+      <w:r>
+        <w:rPr>
+          <w:rFonts w:ascii="Helvetica" w:hAnsi="Helvetica"/>
+          <w:i/>
+          <w:iCs/>
+        </w:rPr>
+        <w:t>append(</w:t>
+      </w:r>
+      <w:proofErr w:type="gramEnd"/>
+      <w:r>
+        <w:rPr>
+          <w:rFonts w:ascii="Helvetica" w:hAnsi="Helvetica"/>
+          <w:i/>
+          <w:iCs/>
+        </w:rPr>
+        <w:t>)</w:t>
+      </w:r>
+      <w:r>
+        <w:rPr>
+          <w:rFonts w:ascii="Helvetica" w:hAnsi="Helvetica"/>
+        </w:rPr>
+        <w:t xml:space="preserve"> function.</w:t>
+      </w:r>
+    </w:p>
+    <w:tbl>
+      <w:tblPr>
+        <w:tblStyle w:val="TableGrid"/>
+        <w:tblW w:w="0" w:type="auto"/>
+        <w:tblLook w:val="04A0" w:firstRow="1" w:lastRow="0" w:firstColumn="1" w:lastColumn="0" w:noHBand="0" w:noVBand="1"/>
+      </w:tblPr>
+      <w:tblGrid>
+        <w:gridCol w:w="9016"/>
+      </w:tblGrid>
+      <w:tr>
+        <w:tc>
+          <w:tcPr>
+            <w:tcW w:w="9016" w:type="dxa"/>
+          </w:tcPr>
+          <w:p>
+            <w:pPr>
+              <w:jc w:val="both"/>
+              <w:rPr>
+                <w:rFonts w:ascii="Consolas" w:hAnsi="Consolas"/>
+                <w:color w:val="000000"/>
+                <w:sz w:val="23"/>
+                <w:szCs w:val="23"/>
+                <w:shd w:val="clear" w:color="auto" w:fill="FFFFFF"/>
+              </w:rPr>
+            </w:pPr>
+            <w:r>
+              <w:rPr>
+                <w:rFonts w:ascii="Consolas" w:hAnsi="Consolas"/>
+                <w:color w:val="000000"/>
+                <w:sz w:val="23"/>
+                <w:szCs w:val="23"/>
+                <w:shd w:val="clear" w:color="auto" w:fill="FFFFFF"/>
+              </w:rPr>
+              <w:t>string firstName = </w:t>
+            </w:r>
+            <w:r>
+              <w:rPr>
+                <w:rStyle w:val="javastringcolor"/>
+                <w:rFonts w:ascii="Consolas" w:hAnsi="Consolas"/>
+                <w:color w:val="A52A2A"/>
+                <w:sz w:val="23"/>
+                <w:szCs w:val="23"/>
+                <w:shd w:val="clear" w:color="auto" w:fill="FFFFFF"/>
+              </w:rPr>
+              <w:t xml:space="preserve">"John </w:t>
+            </w:r>
+            <w:proofErr w:type="gramStart"/>
+            <w:r>
+              <w:rPr>
+                <w:rStyle w:val="javastringcolor"/>
+                <w:rFonts w:ascii="Consolas" w:hAnsi="Consolas"/>
+                <w:color w:val="A52A2A"/>
+                <w:sz w:val="23"/>
+                <w:szCs w:val="23"/>
+                <w:shd w:val="clear" w:color="auto" w:fill="FFFFFF"/>
+              </w:rPr>
+              <w:t>"</w:t>
+            </w:r>
+            <w:r>
+              <w:rPr>
+                <w:rFonts w:ascii="Consolas" w:hAnsi="Consolas"/>
+                <w:color w:val="000000"/>
+                <w:sz w:val="23"/>
+                <w:szCs w:val="23"/>
+                <w:shd w:val="clear" w:color="auto" w:fill="FFFFFF"/>
+              </w:rPr>
+              <w:t>;</w:t>
+            </w:r>
+            <w:proofErr w:type="gramEnd"/>
+          </w:p>
+          <w:p>
+            <w:pPr>
+              <w:jc w:val="both"/>
+              <w:rPr>
+                <w:rFonts w:ascii="Consolas" w:hAnsi="Consolas"/>
+                <w:color w:val="000000"/>
+                <w:sz w:val="23"/>
+                <w:szCs w:val="23"/>
+                <w:shd w:val="clear" w:color="auto" w:fill="FFFFFF"/>
+              </w:rPr>
+            </w:pPr>
+            <w:r>
+              <w:rPr>
+                <w:rFonts w:ascii="Consolas" w:hAnsi="Consolas"/>
+                <w:color w:val="000000"/>
+                <w:sz w:val="23"/>
+                <w:szCs w:val="23"/>
+                <w:shd w:val="clear" w:color="auto" w:fill="FFFFFF"/>
+              </w:rPr>
+              <w:t>string lastName = </w:t>
+            </w:r>
+            <w:r>
+              <w:rPr>
+                <w:rStyle w:val="javastringcolor"/>
+                <w:rFonts w:ascii="Consolas" w:hAnsi="Consolas"/>
+                <w:color w:val="A52A2A"/>
+                <w:sz w:val="23"/>
+                <w:szCs w:val="23"/>
+                <w:shd w:val="clear" w:color="auto" w:fill="FFFFFF"/>
+              </w:rPr>
+              <w:t>"Doe</w:t>
+            </w:r>
+            <w:proofErr w:type="gramStart"/>
+            <w:r>
+              <w:rPr>
+                <w:rStyle w:val="javastringcolor"/>
+                <w:rFonts w:ascii="Consolas" w:hAnsi="Consolas"/>
+                <w:color w:val="A52A2A"/>
+                <w:sz w:val="23"/>
+                <w:szCs w:val="23"/>
+                <w:shd w:val="clear" w:color="auto" w:fill="FFFFFF"/>
+              </w:rPr>
+              <w:t>"</w:t>
+            </w:r>
+            <w:r>
+              <w:rPr>
+                <w:rFonts w:ascii="Consolas" w:hAnsi="Consolas"/>
+                <w:color w:val="000000"/>
+                <w:sz w:val="23"/>
+                <w:szCs w:val="23"/>
+                <w:shd w:val="clear" w:color="auto" w:fill="FFFFFF"/>
+              </w:rPr>
+              <w:t>;</w:t>
+            </w:r>
+            <w:proofErr w:type="gramEnd"/>
+          </w:p>
+          <w:p>
+            <w:pPr>
+              <w:jc w:val="both"/>
+              <w:rPr>
+                <w:rFonts w:ascii="Helvetica" w:hAnsi="Helvetica"/>
+              </w:rPr>
+            </w:pPr>
+            <w:r>
+              <w:rPr>
+                <w:rFonts w:ascii="Consolas" w:hAnsi="Consolas"/>
+                <w:color w:val="000000"/>
+                <w:sz w:val="23"/>
+                <w:szCs w:val="23"/>
+                <w:shd w:val="clear" w:color="auto" w:fill="FFFFFF"/>
+              </w:rPr>
+              <w:t>string fullName = firstName.</w:t>
+            </w:r>
+            <w:r>
+              <w:rPr>
+                <w:rStyle w:val="javapropertycolor"/>
+                <w:rFonts w:ascii="Consolas" w:hAnsi="Consolas"/>
+                <w:color w:val="000000"/>
+                <w:sz w:val="23"/>
+                <w:szCs w:val="23"/>
+                <w:shd w:val="clear" w:color="auto" w:fill="FFFFFF"/>
+              </w:rPr>
+              <w:t>append</w:t>
+            </w:r>
+            <w:r>
+              <w:rPr>
+                <w:rFonts w:ascii="Consolas" w:hAnsi="Consolas"/>
+                <w:color w:val="000000"/>
+                <w:sz w:val="23"/>
+                <w:szCs w:val="23"/>
+                <w:shd w:val="clear" w:color="auto" w:fill="FFFFFF"/>
+              </w:rPr>
+              <w:t>(lastName);</w:t>
+            </w:r>
+          </w:p>
+        </w:tc>
+      </w:tr>
+    </w:tbl>
+    <w:p>
+      <w:pPr>
+        <w:jc w:val="both"/>
+        <w:rPr>
+          <w:rFonts w:ascii="Helvetica" w:hAnsi="Helvetica"/>
+        </w:rPr>
+      </w:pPr>
+    </w:p>
+    <w:p>
+      <w:pPr>
+        <w:jc w:val="both"/>
+        <w:rPr>
+          <w:rFonts w:ascii="Helvetica" w:hAnsi="Helvetica"/>
+        </w:rPr>
+      </w:pPr>
+      <w:r>
+        <w:rPr>
+          <w:rFonts w:ascii="Helvetica" w:hAnsi="Helvetica"/>
+        </w:rPr>
+        <w:t>ADDING NUMBERS AND STRINGS</w:t>
+      </w:r>
+    </w:p>
+    <w:p>
+      <w:pPr>
+        <w:pStyle w:val="ListParagraph"/>
+        <w:numPr>
+          <w:ilvl w:val="0"/>
+          <w:numId w:val="1"/>
+        </w:numPr>
+        <w:jc w:val="both"/>
+        <w:rPr>
+          <w:rFonts w:ascii="Helvetica" w:hAnsi="Helvetica"/>
+        </w:rPr>
+      </w:pPr>
+      <w:r>
+        <w:rPr>
+          <w:rFonts w:ascii="Helvetica" w:hAnsi="Helvetica"/>
+        </w:rPr>
+        <w:t>If you add 2 numbers, the result is a number.</w:t>
+      </w:r>
+    </w:p>
+    <w:p>
+      <w:pPr>
+        <w:pStyle w:val="ListParagraph"/>
+        <w:numPr>
+          <w:ilvl w:val="0"/>
+          <w:numId w:val="1"/>
+        </w:numPr>
+        <w:jc w:val="both"/>
+        <w:rPr>
+          <w:rFonts w:ascii="Helvetica" w:hAnsi="Helvetica"/>
+        </w:rPr>
+      </w:pPr>
+      <w:r>
+        <w:rPr>
+          <w:rFonts w:ascii="Helvetica" w:hAnsi="Helvetica"/>
+        </w:rPr>
+        <w:t>If you add 2 strings, the result is a concatenated string.</w:t>
+      </w:r>
+    </w:p>
+    <w:p>
+      <w:pPr>
+        <w:pStyle w:val="ListParagraph"/>
+        <w:numPr>
+          <w:ilvl w:val="0"/>
+          <w:numId w:val="1"/>
+        </w:numPr>
+        <w:jc w:val="both"/>
+        <w:rPr>
+          <w:rFonts w:ascii="Helvetica" w:hAnsi="Helvetica"/>
+        </w:rPr>
+      </w:pPr>
+      <w:r>
+        <w:rPr>
+          <w:rFonts w:ascii="Helvetica" w:hAnsi="Helvetica"/>
+        </w:rPr>
+        <w:t xml:space="preserve">If you add number and string, </w:t>
+      </w:r>
+      <w:r>
+        <w:rPr>
+          <w:rFonts w:ascii="Helvetica" w:hAnsi="Helvetica"/>
+          <w:b/>
+          <w:bCs/>
+        </w:rPr>
+        <w:t>an error occurs</w:t>
+      </w:r>
+      <w:r>
+        <w:rPr>
+          <w:rFonts w:ascii="Helvetica" w:hAnsi="Helvetica"/>
+        </w:rPr>
+        <w:t>.</w:t>
+      </w:r>
+    </w:p>
+    <w:p>
+      <w:pPr>
+        <w:jc w:val="both"/>
+        <w:rPr>
+          <w:rFonts w:ascii="Helvetica" w:hAnsi="Helvetica"/>
+        </w:rPr>
+      </w:pPr>
+      <w:r>
+        <w:rPr>
+          <w:rFonts w:ascii="Helvetica" w:hAnsi="Helvetica"/>
+        </w:rPr>
+        <w:t>STRING LENGTH</w:t>
+      </w:r>
+    </w:p>
+    <w:p>
+      <w:pPr>
+        <w:jc w:val="both"/>
+        <w:rPr>
+          <w:rFonts w:ascii="Helvetica" w:hAnsi="Helvetica"/>
+        </w:rPr>
+      </w:pPr>
+      <w:r>
+        <w:rPr>
+          <w:rFonts w:ascii="Helvetica" w:hAnsi="Helvetica"/>
+        </w:rPr>
+        <w:t xml:space="preserve">Use the </w:t>
+      </w:r>
+      <w:proofErr w:type="gramStart"/>
+      <w:r>
+        <w:rPr>
+          <w:rFonts w:ascii="Helvetica" w:hAnsi="Helvetica"/>
+          <w:i/>
+          <w:iCs/>
+        </w:rPr>
+        <w:t>length(</w:t>
+      </w:r>
+      <w:proofErr w:type="gramEnd"/>
+      <w:r>
+        <w:rPr>
+          <w:rFonts w:ascii="Helvetica" w:hAnsi="Helvetica"/>
+          <w:i/>
+          <w:iCs/>
+        </w:rPr>
+        <w:t>)</w:t>
+      </w:r>
+      <w:r>
+        <w:rPr>
+          <w:rFonts w:ascii="Helvetica" w:hAnsi="Helvetica"/>
+        </w:rPr>
+        <w:t xml:space="preserve"> function</w:t>
+      </w:r>
+      <w:r>
+        <w:rPr>
+          <w:rFonts w:ascii="Helvetica" w:hAnsi="Helvetica"/>
+        </w:rPr>
+        <w:t xml:space="preserve"> – you can also use </w:t>
+      </w:r>
+      <w:r>
+        <w:rPr>
+          <w:rFonts w:ascii="Helvetica" w:hAnsi="Helvetica"/>
+          <w:i/>
+          <w:iCs/>
+        </w:rPr>
+        <w:t>size()</w:t>
+      </w:r>
+      <w:r>
+        <w:rPr>
+          <w:rFonts w:ascii="Helvetica" w:hAnsi="Helvetica"/>
+        </w:rPr>
+        <w:t>.</w:t>
+      </w:r>
+    </w:p>
+    <w:tbl>
+      <w:tblPr>
+        <w:tblStyle w:val="TableGrid"/>
+        <w:tblW w:w="0" w:type="auto"/>
+        <w:tblLook w:val="04A0" w:firstRow="1" w:lastRow="0" w:firstColumn="1" w:lastColumn="0" w:noHBand="0" w:noVBand="1"/>
+      </w:tblPr>
+      <w:tblGrid>
+        <w:gridCol w:w="9016"/>
+      </w:tblGrid>
+      <w:tr>
+        <w:tc>
+          <w:tcPr>
+            <w:tcW w:w="9016" w:type="dxa"/>
+          </w:tcPr>
+          <w:p>
+            <w:pPr>
+              <w:jc w:val="both"/>
+              <w:rPr>
+                <w:rFonts w:ascii="Consolas" w:hAnsi="Consolas"/>
+                <w:color w:val="000000"/>
+                <w:sz w:val="23"/>
+                <w:szCs w:val="23"/>
+                <w:shd w:val="clear" w:color="auto" w:fill="FFFFFF"/>
+              </w:rPr>
+            </w:pPr>
+            <w:r>
+              <w:rPr>
+                <w:rFonts w:ascii="Consolas" w:hAnsi="Consolas"/>
+                <w:color w:val="000000"/>
+                <w:sz w:val="23"/>
+                <w:szCs w:val="23"/>
+                <w:shd w:val="clear" w:color="auto" w:fill="FFFFFF"/>
+              </w:rPr>
+              <w:t>string txt = </w:t>
+            </w:r>
+            <w:r>
+              <w:rPr>
+                <w:rStyle w:val="javastringcolor"/>
+                <w:rFonts w:ascii="Consolas" w:hAnsi="Consolas"/>
+                <w:color w:val="A52A2A"/>
+                <w:sz w:val="23"/>
+                <w:szCs w:val="23"/>
+                <w:shd w:val="clear" w:color="auto" w:fill="FFFFFF"/>
+              </w:rPr>
+              <w:t>"ABCDEFGHIJKLMNOPQRSTUVWXYZ</w:t>
+            </w:r>
+            <w:proofErr w:type="gramStart"/>
+            <w:r>
+              <w:rPr>
+                <w:rStyle w:val="javastringcolor"/>
+                <w:rFonts w:ascii="Consolas" w:hAnsi="Consolas"/>
+                <w:color w:val="A52A2A"/>
+                <w:sz w:val="23"/>
+                <w:szCs w:val="23"/>
+                <w:shd w:val="clear" w:color="auto" w:fill="FFFFFF"/>
+              </w:rPr>
+              <w:t>"</w:t>
+            </w:r>
+            <w:r>
+              <w:rPr>
+                <w:rFonts w:ascii="Consolas" w:hAnsi="Consolas"/>
+                <w:color w:val="000000"/>
+                <w:sz w:val="23"/>
+                <w:szCs w:val="23"/>
+                <w:shd w:val="clear" w:color="auto" w:fill="FFFFFF"/>
+              </w:rPr>
+              <w:t>;</w:t>
+            </w:r>
+            <w:proofErr w:type="gramEnd"/>
+          </w:p>
+          <w:p>
+            <w:pPr>
+              <w:jc w:val="both"/>
+              <w:rPr>
+                <w:rFonts w:ascii="Consolas" w:hAnsi="Consolas"/>
+                <w:color w:val="000000"/>
+                <w:sz w:val="23"/>
+                <w:szCs w:val="23"/>
+                <w:shd w:val="clear" w:color="auto" w:fill="FFFFFF"/>
+              </w:rPr>
+            </w:pPr>
+            <w:r>
+              <w:rPr>
+                <w:rFonts w:ascii="Consolas" w:hAnsi="Consolas"/>
+                <w:color w:val="000000"/>
+                <w:sz w:val="23"/>
+                <w:szCs w:val="23"/>
+                <w:shd w:val="clear" w:color="auto" w:fill="FFFFFF"/>
+              </w:rPr>
+              <w:t>cout &lt;&lt; </w:t>
+            </w:r>
+            <w:r>
+              <w:rPr>
+                <w:rStyle w:val="javastringcolor"/>
+                <w:rFonts w:ascii="Consolas" w:hAnsi="Consolas"/>
+                <w:color w:val="A52A2A"/>
+                <w:sz w:val="23"/>
+                <w:szCs w:val="23"/>
+                <w:shd w:val="clear" w:color="auto" w:fill="FFFFFF"/>
+              </w:rPr>
+              <w:t>"The length of the txt string is: "</w:t>
+            </w:r>
+            <w:r>
+              <w:rPr>
+                <w:rFonts w:ascii="Consolas" w:hAnsi="Consolas"/>
+                <w:color w:val="000000"/>
+                <w:sz w:val="23"/>
+                <w:szCs w:val="23"/>
+                <w:shd w:val="clear" w:color="auto" w:fill="FFFFFF"/>
+              </w:rPr>
+              <w:t xml:space="preserve"> &lt;&lt; </w:t>
+            </w:r>
+            <w:proofErr w:type="gramStart"/>
+            <w:r>
+              <w:rPr>
+                <w:rFonts w:ascii="Consolas" w:hAnsi="Consolas"/>
+                <w:color w:val="000000"/>
+                <w:sz w:val="23"/>
+                <w:szCs w:val="23"/>
+                <w:shd w:val="clear" w:color="auto" w:fill="FFFFFF"/>
+              </w:rPr>
+              <w:t>txt.</w:t>
+            </w:r>
+            <w:r>
+              <w:rPr>
+                <w:rStyle w:val="javapropertycolor"/>
+                <w:rFonts w:ascii="Consolas" w:hAnsi="Consolas"/>
+                <w:color w:val="000000"/>
+                <w:sz w:val="23"/>
+                <w:szCs w:val="23"/>
+                <w:shd w:val="clear" w:color="auto" w:fill="FFFFFF"/>
+              </w:rPr>
+              <w:t>length</w:t>
+            </w:r>
+            <w:proofErr w:type="gramEnd"/>
+            <w:r>
+              <w:rPr>
+                <w:rFonts w:ascii="Consolas" w:hAnsi="Consolas"/>
+                <w:color w:val="000000"/>
+                <w:sz w:val="23"/>
+                <w:szCs w:val="23"/>
+                <w:shd w:val="clear" w:color="auto" w:fill="FFFFFF"/>
+              </w:rPr>
+              <w:t>();</w:t>
+            </w:r>
+          </w:p>
+          <w:p>
+            <w:pPr>
+              <w:jc w:val="both"/>
+              <w:rPr>
+                <w:rFonts w:ascii="Helvetica" w:hAnsi="Helvetica"/>
+              </w:rPr>
+            </w:pPr>
+            <w:r>
+              <w:rPr>
+                <w:rFonts w:ascii="Consolas" w:hAnsi="Consolas"/>
+                <w:color w:val="000000"/>
+                <w:sz w:val="23"/>
+                <w:szCs w:val="23"/>
+                <w:shd w:val="clear" w:color="auto" w:fill="FFFFFF"/>
+              </w:rPr>
+              <w:t>cout &lt;&lt; </w:t>
+            </w:r>
+            <w:r>
+              <w:rPr>
+                <w:rStyle w:val="javastringcolor"/>
+                <w:rFonts w:ascii="Consolas" w:hAnsi="Consolas"/>
+                <w:color w:val="A52A2A"/>
+                <w:sz w:val="23"/>
+                <w:szCs w:val="23"/>
+                <w:shd w:val="clear" w:color="auto" w:fill="FFFFFF"/>
+              </w:rPr>
+              <w:t>"The length of the txt string is: "</w:t>
+            </w:r>
+            <w:r>
+              <w:rPr>
+                <w:rFonts w:ascii="Consolas" w:hAnsi="Consolas"/>
+                <w:color w:val="000000"/>
+                <w:sz w:val="23"/>
+                <w:szCs w:val="23"/>
+                <w:shd w:val="clear" w:color="auto" w:fill="FFFFFF"/>
+              </w:rPr>
+              <w:t xml:space="preserve"> &lt;&lt; </w:t>
+            </w:r>
+            <w:proofErr w:type="gramStart"/>
+            <w:r>
+              <w:rPr>
+                <w:rFonts w:ascii="Consolas" w:hAnsi="Consolas"/>
+                <w:color w:val="000000"/>
+                <w:sz w:val="23"/>
+                <w:szCs w:val="23"/>
+                <w:shd w:val="clear" w:color="auto" w:fill="FFFFFF"/>
+              </w:rPr>
+              <w:t>txt.</w:t>
+            </w:r>
+            <w:r>
+              <w:rPr>
+                <w:rStyle w:val="javapropertycolor"/>
+                <w:rFonts w:ascii="Consolas" w:hAnsi="Consolas"/>
+                <w:color w:val="000000"/>
+                <w:sz w:val="23"/>
+                <w:szCs w:val="23"/>
+                <w:shd w:val="clear" w:color="auto" w:fill="FFFFFF"/>
+              </w:rPr>
+              <w:t>size</w:t>
+            </w:r>
+            <w:proofErr w:type="gramEnd"/>
+            <w:r>
+              <w:rPr>
+                <w:rFonts w:ascii="Consolas" w:hAnsi="Consolas"/>
+                <w:color w:val="000000"/>
+                <w:sz w:val="23"/>
+                <w:szCs w:val="23"/>
+                <w:shd w:val="clear" w:color="auto" w:fill="FFFFFF"/>
+              </w:rPr>
+              <w:t>();</w:t>
+            </w:r>
+          </w:p>
+        </w:tc>
+      </w:tr>
+    </w:tbl>
+    <w:p>
+      <w:pPr>
+        <w:jc w:val="both"/>
+        <w:rPr>
+          <w:rFonts w:ascii="Helvetica" w:hAnsi="Helvetica"/>
+        </w:rPr>
+      </w:pPr>
+    </w:p>
+    <w:p>
+      <w:pPr>
+        <w:jc w:val="both"/>
+        <w:rPr>
+          <w:rFonts w:ascii="Helvetica" w:hAnsi="Helvetica"/>
+        </w:rPr>
+      </w:pPr>
+      <w:r>
+        <w:rPr>
+          <w:rFonts w:ascii="Helvetica" w:hAnsi="Helvetica"/>
+        </w:rPr>
+        <w:t>ACCESS STRINGS</w:t>
+      </w:r>
+    </w:p>
+    <w:p>
+      <w:pPr>
+        <w:jc w:val="both"/>
+        <w:rPr>
+          <w:rFonts w:ascii="Helvetica" w:hAnsi="Helvetica"/>
+        </w:rPr>
+      </w:pPr>
+      <w:r>
+        <w:rPr>
+          <w:rFonts w:ascii="Helvetica" w:hAnsi="Helvetica"/>
+        </w:rPr>
+        <w:t xml:space="preserve">Refer to its index number inside square brackets </w:t>
+      </w:r>
+      <w:proofErr w:type="gramStart"/>
+      <w:r>
+        <w:rPr>
+          <w:rFonts w:ascii="Helvetica" w:hAnsi="Helvetica"/>
+        </w:rPr>
+        <w:t>[ ]</w:t>
+      </w:r>
+      <w:proofErr w:type="gramEnd"/>
+      <w:r>
+        <w:rPr>
+          <w:rFonts w:ascii="Helvetica" w:hAnsi="Helvetica"/>
+        </w:rPr>
+        <w:t>.</w:t>
+      </w:r>
+    </w:p>
+    <w:p>
+      <w:pPr>
+        <w:pStyle w:val="ListParagraph"/>
+        <w:numPr>
+          <w:ilvl w:val="0"/>
+          <w:numId w:val="1"/>
+        </w:numPr>
+        <w:jc w:val="both"/>
+        <w:rPr>
+          <w:rFonts w:ascii="Helvetica" w:hAnsi="Helvetica"/>
+        </w:rPr>
+      </w:pPr>
+      <w:r>
+        <w:rPr>
+          <w:rFonts w:ascii="Helvetica" w:hAnsi="Helvetica"/>
+        </w:rPr>
+        <w:t>Index starts at 0, NOT 1.</w:t>
+      </w:r>
+    </w:p>
+    <w:tbl>
+      <w:tblPr>
+        <w:tblStyle w:val="TableGrid"/>
+        <w:tblW w:w="0" w:type="auto"/>
+        <w:tblLook w:val="04A0" w:firstRow="1" w:lastRow="0" w:firstColumn="1" w:lastColumn="0" w:noHBand="0" w:noVBand="1"/>
+      </w:tblPr>
+      <w:tblGrid>
+        <w:gridCol w:w="9016"/>
+      </w:tblGrid>
+      <w:tr>
+        <w:tc>
+          <w:tcPr>
+            <w:tcW w:w="9016" w:type="dxa"/>
+          </w:tcPr>
+          <w:p>
+            <w:pPr>
+              <w:jc w:val="both"/>
+              <w:rPr>
+                <w:rFonts w:ascii="Consolas" w:hAnsi="Consolas"/>
+                <w:color w:val="000000"/>
+                <w:sz w:val="23"/>
+                <w:szCs w:val="23"/>
+                <w:shd w:val="clear" w:color="auto" w:fill="FFFFFF"/>
+              </w:rPr>
+            </w:pPr>
+            <w:r>
+              <w:rPr>
+                <w:rFonts w:ascii="Consolas" w:hAnsi="Consolas"/>
+                <w:color w:val="000000"/>
+                <w:sz w:val="23"/>
+                <w:szCs w:val="23"/>
+                <w:shd w:val="clear" w:color="auto" w:fill="FFFFFF"/>
+              </w:rPr>
+              <w:t>string myString = </w:t>
+            </w:r>
+            <w:r>
+              <w:rPr>
+                <w:rStyle w:val="javastringcolor"/>
+                <w:rFonts w:ascii="Consolas" w:hAnsi="Consolas"/>
+                <w:color w:val="A52A2A"/>
+                <w:sz w:val="23"/>
+                <w:szCs w:val="23"/>
+                <w:shd w:val="clear" w:color="auto" w:fill="FFFFFF"/>
+              </w:rPr>
+              <w:t>"Hello</w:t>
+            </w:r>
+            <w:proofErr w:type="gramStart"/>
+            <w:r>
+              <w:rPr>
+                <w:rStyle w:val="javastringcolor"/>
+                <w:rFonts w:ascii="Consolas" w:hAnsi="Consolas"/>
+                <w:color w:val="A52A2A"/>
+                <w:sz w:val="23"/>
+                <w:szCs w:val="23"/>
+                <w:shd w:val="clear" w:color="auto" w:fill="FFFFFF"/>
+              </w:rPr>
+              <w:t>"</w:t>
+            </w:r>
+            <w:r>
+              <w:rPr>
+                <w:rFonts w:ascii="Consolas" w:hAnsi="Consolas"/>
+                <w:color w:val="000000"/>
+                <w:sz w:val="23"/>
+                <w:szCs w:val="23"/>
+                <w:shd w:val="clear" w:color="auto" w:fill="FFFFFF"/>
+              </w:rPr>
+              <w:t>;</w:t>
+            </w:r>
+            <w:proofErr w:type="gramEnd"/>
+          </w:p>
+          <w:p>
+            <w:pPr>
+              <w:jc w:val="both"/>
+              <w:rPr>
+                <w:rFonts w:ascii="Helvetica" w:hAnsi="Helvetica"/>
+              </w:rPr>
+            </w:pPr>
+            <w:r>
+              <w:rPr>
+                <w:rFonts w:ascii="Consolas" w:hAnsi="Consolas"/>
+                <w:color w:val="000000"/>
+                <w:sz w:val="23"/>
+                <w:szCs w:val="23"/>
+                <w:shd w:val="clear" w:color="auto" w:fill="FFFFFF"/>
+              </w:rPr>
+              <w:t xml:space="preserve">cout &lt;&lt; </w:t>
+            </w:r>
+            <w:proofErr w:type="gramStart"/>
+            <w:r>
+              <w:rPr>
+                <w:rFonts w:ascii="Consolas" w:hAnsi="Consolas"/>
+                <w:color w:val="000000"/>
+                <w:sz w:val="23"/>
+                <w:szCs w:val="23"/>
+                <w:shd w:val="clear" w:color="auto" w:fill="FFFFFF"/>
+              </w:rPr>
+              <w:t>myString[</w:t>
+            </w:r>
+            <w:proofErr w:type="gramEnd"/>
+            <w:r>
+              <w:rPr>
+                <w:rStyle w:val="javanumbercolor"/>
+                <w:rFonts w:ascii="Consolas" w:hAnsi="Consolas"/>
+                <w:color w:val="FF0000"/>
+                <w:sz w:val="23"/>
+                <w:szCs w:val="23"/>
+                <w:shd w:val="clear" w:color="auto" w:fill="FFFFFF"/>
+              </w:rPr>
+              <w:t>0</w:t>
+            </w:r>
+            <w:r>
+              <w:rPr>
+                <w:rFonts w:ascii="Consolas" w:hAnsi="Consolas"/>
+                <w:color w:val="000000"/>
+                <w:sz w:val="23"/>
+                <w:szCs w:val="23"/>
+                <w:shd w:val="clear" w:color="auto" w:fill="FFFFFF"/>
+              </w:rPr>
+              <w:t>];</w:t>
+            </w:r>
+            <w:r>
+              <w:rPr>
+                <w:rFonts w:ascii="Consolas" w:hAnsi="Consolas"/>
+                <w:color w:val="000000"/>
+                <w:sz w:val="23"/>
+                <w:szCs w:val="23"/>
+                <w:shd w:val="clear" w:color="auto" w:fill="FFFFFF"/>
+              </w:rPr>
+              <w:t xml:space="preserve"> </w:t>
+            </w:r>
+            <w:r>
+              <w:rPr>
+                <w:rFonts w:ascii="Consolas" w:hAnsi="Consolas"/>
+                <w:color w:val="008000"/>
+                <w:sz w:val="23"/>
+                <w:szCs w:val="23"/>
+                <w:shd w:val="clear" w:color="auto" w:fill="FFFFFF"/>
+              </w:rPr>
+              <w:t>// Outputs H</w:t>
+            </w:r>
+          </w:p>
+        </w:tc>
+      </w:tr>
+    </w:tbl>
+    <w:p>
+      <w:pPr>
+        <w:jc w:val="both"/>
+        <w:rPr>
+          <w:rFonts w:ascii="Helvetica" w:hAnsi="Helvetica"/>
+        </w:rPr>
+      </w:pPr>
+    </w:p>
+    <w:p>
+      <w:pPr>
+        <w:jc w:val="both"/>
+        <w:rPr>
+          <w:rFonts w:ascii="Helvetica" w:hAnsi="Helvetica"/>
+        </w:rPr>
+      </w:pPr>
+      <w:r>
+        <w:rPr>
+          <w:rFonts w:ascii="Helvetica" w:hAnsi="Helvetica"/>
+        </w:rPr>
+        <w:t>CHANGE STRING CHARACTERS</w:t>
+      </w:r>
+    </w:p>
+    <w:p>
+      <w:pPr>
+        <w:jc w:val="both"/>
+        <w:rPr>
+          <w:rFonts w:ascii="Helvetica" w:hAnsi="Helvetica"/>
+        </w:rPr>
+      </w:pPr>
+      <w:r>
+        <w:rPr>
+          <w:rFonts w:ascii="Helvetica" w:hAnsi="Helvetica"/>
+        </w:rPr>
+        <w:t>Access the string through index numbers and you can change the characters at that position.</w:t>
+      </w:r>
+    </w:p>
+    <w:tbl>
+      <w:tblPr>
+        <w:tblStyle w:val="TableGrid"/>
+        <w:tblW w:w="0" w:type="auto"/>
+        <w:tblLook w:val="04A0" w:firstRow="1" w:lastRow="0" w:firstColumn="1" w:lastColumn="0" w:noHBand="0" w:noVBand="1"/>
+      </w:tblPr>
+      <w:tblGrid>
+        <w:gridCol w:w="9016"/>
+      </w:tblGrid>
+      <w:tr>
+        <w:tc>
+          <w:tcPr>
+            <w:tcW w:w="9016" w:type="dxa"/>
+          </w:tcPr>
+          <w:p>
+            <w:pPr>
+              <w:jc w:val="both"/>
+              <w:rPr>
+                <w:rFonts w:ascii="Consolas" w:hAnsi="Consolas"/>
+                <w:color w:val="000000"/>
+                <w:sz w:val="23"/>
+                <w:szCs w:val="23"/>
+                <w:shd w:val="clear" w:color="auto" w:fill="FFFFFF"/>
+              </w:rPr>
+            </w:pPr>
+            <w:r>
+              <w:rPr>
+                <w:rFonts w:ascii="Consolas" w:hAnsi="Consolas"/>
+                <w:color w:val="000000"/>
+                <w:sz w:val="23"/>
+                <w:szCs w:val="23"/>
+                <w:shd w:val="clear" w:color="auto" w:fill="FFFFFF"/>
+              </w:rPr>
+              <w:t>string myString = </w:t>
+            </w:r>
+            <w:r>
+              <w:rPr>
+                <w:rStyle w:val="javastringcolor"/>
+                <w:rFonts w:ascii="Consolas" w:hAnsi="Consolas"/>
+                <w:color w:val="A52A2A"/>
+                <w:sz w:val="23"/>
+                <w:szCs w:val="23"/>
+                <w:shd w:val="clear" w:color="auto" w:fill="FFFFFF"/>
+              </w:rPr>
+              <w:t>"Hello</w:t>
+            </w:r>
+            <w:proofErr w:type="gramStart"/>
+            <w:r>
+              <w:rPr>
+                <w:rStyle w:val="javastringcolor"/>
+                <w:rFonts w:ascii="Consolas" w:hAnsi="Consolas"/>
+                <w:color w:val="A52A2A"/>
+                <w:sz w:val="23"/>
+                <w:szCs w:val="23"/>
+                <w:shd w:val="clear" w:color="auto" w:fill="FFFFFF"/>
+              </w:rPr>
+              <w:t>"</w:t>
+            </w:r>
+            <w:r>
+              <w:rPr>
+                <w:rFonts w:ascii="Consolas" w:hAnsi="Consolas"/>
+                <w:color w:val="000000"/>
+                <w:sz w:val="23"/>
+                <w:szCs w:val="23"/>
+                <w:shd w:val="clear" w:color="auto" w:fill="FFFFFF"/>
+              </w:rPr>
+              <w:t>;</w:t>
+            </w:r>
+            <w:proofErr w:type="gramEnd"/>
+          </w:p>
+          <w:p>
+            <w:pPr>
+              <w:jc w:val="both"/>
+              <w:rPr>
+                <w:rFonts w:ascii="Consolas" w:hAnsi="Consolas"/>
+                <w:color w:val="000000"/>
+                <w:sz w:val="23"/>
+                <w:szCs w:val="23"/>
+                <w:shd w:val="clear" w:color="auto" w:fill="FFFFFF"/>
+              </w:rPr>
+            </w:pPr>
+            <w:proofErr w:type="gramStart"/>
+            <w:r>
+              <w:rPr>
+                <w:rFonts w:ascii="Consolas" w:hAnsi="Consolas"/>
+                <w:color w:val="000000"/>
+                <w:sz w:val="23"/>
+                <w:szCs w:val="23"/>
+                <w:shd w:val="clear" w:color="auto" w:fill="FFFFFF"/>
+              </w:rPr>
+              <w:t>myString[</w:t>
+            </w:r>
+            <w:proofErr w:type="gramEnd"/>
+            <w:r>
+              <w:rPr>
+                <w:rStyle w:val="javanumbercolor"/>
+                <w:rFonts w:ascii="Consolas" w:hAnsi="Consolas"/>
+                <w:color w:val="FF0000"/>
+                <w:sz w:val="23"/>
+                <w:szCs w:val="23"/>
+                <w:shd w:val="clear" w:color="auto" w:fill="FFFFFF"/>
+              </w:rPr>
+              <w:t>0</w:t>
+            </w:r>
+            <w:r>
+              <w:rPr>
+                <w:rFonts w:ascii="Consolas" w:hAnsi="Consolas"/>
+                <w:color w:val="000000"/>
+                <w:sz w:val="23"/>
+                <w:szCs w:val="23"/>
+                <w:shd w:val="clear" w:color="auto" w:fill="FFFFFF"/>
+              </w:rPr>
+              <w:t>] = </w:t>
+            </w:r>
+            <w:r>
+              <w:rPr>
+                <w:rStyle w:val="javastringcolor"/>
+                <w:rFonts w:ascii="Consolas" w:hAnsi="Consolas"/>
+                <w:color w:val="A52A2A"/>
+                <w:sz w:val="23"/>
+                <w:szCs w:val="23"/>
+                <w:shd w:val="clear" w:color="auto" w:fill="FFFFFF"/>
+              </w:rPr>
+              <w:t>'J'</w:t>
+            </w:r>
+            <w:r>
+              <w:rPr>
+                <w:rFonts w:ascii="Consolas" w:hAnsi="Consolas"/>
+                <w:color w:val="000000"/>
+                <w:sz w:val="23"/>
+                <w:szCs w:val="23"/>
+                <w:shd w:val="clear" w:color="auto" w:fill="FFFFFF"/>
+              </w:rPr>
+              <w:t>;</w:t>
+            </w:r>
+          </w:p>
+          <w:p>
+            <w:pPr>
+              <w:jc w:val="both"/>
+              <w:rPr>
+                <w:rFonts w:ascii="Helvetica" w:hAnsi="Helvetica"/>
+              </w:rPr>
+            </w:pPr>
+            <w:r>
+              <w:rPr>
+                <w:rFonts w:ascii="Consolas" w:hAnsi="Consolas"/>
+                <w:color w:val="000000"/>
+                <w:sz w:val="23"/>
+                <w:szCs w:val="23"/>
+                <w:shd w:val="clear" w:color="auto" w:fill="FFFFFF"/>
+              </w:rPr>
+              <w:t>cout &lt;&lt; myString;</w:t>
+            </w:r>
+            <w:r>
+              <w:rPr>
+                <w:rFonts w:ascii="Consolas" w:hAnsi="Consolas"/>
+                <w:color w:val="000000"/>
+                <w:sz w:val="23"/>
+                <w:szCs w:val="23"/>
+                <w:shd w:val="clear" w:color="auto" w:fill="FFFFFF"/>
+              </w:rPr>
+              <w:t xml:space="preserve"> </w:t>
+            </w:r>
+            <w:r>
+              <w:rPr>
+                <w:rFonts w:ascii="Consolas" w:hAnsi="Consolas"/>
+                <w:color w:val="008000"/>
+                <w:sz w:val="23"/>
+                <w:szCs w:val="23"/>
+                <w:shd w:val="clear" w:color="auto" w:fill="FFFFFF"/>
+              </w:rPr>
+              <w:t>// Outputs Jello instead of Hello</w:t>
+            </w:r>
+          </w:p>
+        </w:tc>
+      </w:tr>
+    </w:tbl>
+    <w:p>
+      <w:pPr>
+        <w:jc w:val="both"/>
+        <w:rPr>
+          <w:rFonts w:ascii="Helvetica" w:hAnsi="Helvetica"/>
+        </w:rPr>
+      </w:pPr>
+    </w:p>
+    <w:p>
+      <w:pPr>
+        <w:jc w:val="both"/>
+        <w:rPr>
+          <w:rFonts w:ascii="Helvetica" w:hAnsi="Helvetica"/>
         </w:rPr>
       </w:pPr>
     </w:p>
     <w:sectPr>
-      <w:headerReference w:type="default" r:id="rId8"/>
+      <w:headerReference w:type="default" r:id="rId14"/>
       <w:pgSz w:w="11906" w:h="16838"/>
       <w:pgMar w:top="1440" w:right="1440" w:bottom="1440" w:left="1440" w:header="708" w:footer="708" w:gutter="0"/>
       <w:pgBorders w:offsetFrom="page">
@@ -2862,7 +5594,7 @@
         <w:rFonts w:ascii="Symbol" w:eastAsiaTheme="minorHAnsi" w:hAnsi="Symbol" w:cstheme="minorBidi" w:hint="default"/>
       </w:rPr>
     </w:lvl>
-    <w:lvl w:ilvl="1" w:tplc="38090003" w:tentative="1">
+    <w:lvl w:ilvl="1" w:tplc="38090003">
       <w:start w:val="1"/>
       <w:numFmt w:val="bullet"/>
       <w:lvlText w:val="o"/>
@@ -3979,6 +6711,34 @@
     <w:basedOn w:val="DefaultParagraphFont"/>
     <w:rsid w:val="001C292C"/>
   </w:style>
+  <w:style w:type="character" w:styleId="Hyperlink">
+    <w:name w:val="Hyperlink"/>
+    <w:basedOn w:val="DefaultParagraphFont"/>
+    <w:uiPriority w:val="99"/>
+    <w:unhideWhenUsed/>
+    <w:rsid w:val="00FF557C"/>
+    <w:rPr>
+      <w:color w:val="467886" w:themeColor="hyperlink"/>
+      <w:u w:val="single"/>
+    </w:rPr>
+  </w:style>
+  <w:style w:type="character" w:styleId="UnresolvedMention">
+    <w:name w:val="Unresolved Mention"/>
+    <w:basedOn w:val="DefaultParagraphFont"/>
+    <w:uiPriority w:val="99"/>
+    <w:semiHidden/>
+    <w:unhideWhenUsed/>
+    <w:rsid w:val="00FF557C"/>
+    <w:rPr>
+      <w:color w:val="605E5C"/>
+      <w:shd w:val="clear" w:color="auto" w:fill="E1DFDD"/>
+    </w:rPr>
+  </w:style>
+  <w:style w:type="character" w:customStyle="1" w:styleId="javapropertycolor">
+    <w:name w:val="javapropertycolor"/>
+    <w:basedOn w:val="DefaultParagraphFont"/>
+    <w:rsid w:val="00C964E9"/>
+  </w:style>
 </w:styles>
 </file>
 

</xml_diff>

<commit_message>
Updated Cpp Notes (not final yet)
</commit_message>
<xml_diff>
--- a/Cpp Notes.docx
+++ b/Cpp Notes.docx
@@ -5384,9 +5384,1263 @@
           <w:rFonts w:ascii="Helvetica" w:hAnsi="Helvetica"/>
         </w:rPr>
       </w:pPr>
+      <w:r>
+        <w:rPr>
+          <w:rFonts w:ascii="Helvetica" w:hAnsi="Helvetica"/>
+        </w:rPr>
+        <w:t>SPECIAL CHARACTERS</w:t>
+      </w:r>
+    </w:p>
+    <w:p>
+      <w:pPr>
+        <w:jc w:val="both"/>
+        <w:rPr>
+          <w:rFonts w:ascii="Helvetica" w:hAnsi="Helvetica"/>
+        </w:rPr>
+      </w:pPr>
+      <w:r>
+        <w:rPr>
+          <w:rFonts w:ascii="Helvetica" w:hAnsi="Helvetica"/>
+        </w:rPr>
+        <w:t xml:space="preserve">Use the </w:t>
+      </w:r>
+      <w:r>
+        <w:rPr>
+          <w:rFonts w:ascii="Helvetica" w:hAnsi="Helvetica"/>
+          <w:b/>
+          <w:bCs/>
+        </w:rPr>
+        <w:t>backslash</w:t>
+      </w:r>
+      <w:r>
+        <w:rPr>
+          <w:rFonts w:ascii="Helvetica" w:hAnsi="Helvetica"/>
+        </w:rPr>
+        <w:t xml:space="preserve"> </w:t>
+      </w:r>
+      <w:r>
+        <w:rPr>
+          <w:rFonts w:ascii="Helvetica" w:hAnsi="Helvetica"/>
+          <w:b/>
+          <w:bCs/>
+        </w:rPr>
+        <w:t>escape</w:t>
+      </w:r>
+      <w:r>
+        <w:rPr>
+          <w:rFonts w:ascii="Helvetica" w:hAnsi="Helvetica"/>
+        </w:rPr>
+        <w:t xml:space="preserve"> </w:t>
+      </w:r>
+      <w:proofErr w:type="gramStart"/>
+      <w:r>
+        <w:rPr>
+          <w:rFonts w:ascii="Helvetica" w:hAnsi="Helvetica"/>
+        </w:rPr>
+        <w:t>( \</w:t>
+      </w:r>
+      <w:proofErr w:type="gramEnd"/>
+      <w:r>
+        <w:rPr>
+          <w:rFonts w:ascii="Helvetica" w:hAnsi="Helvetica"/>
+        </w:rPr>
+        <w:t xml:space="preserve"> ) character to write quotes within a string.</w:t>
+      </w:r>
+    </w:p>
+    <w:p>
+      <w:pPr>
+        <w:jc w:val="both"/>
+        <w:rPr>
+          <w:rFonts w:ascii="Helvetica" w:hAnsi="Helvetica"/>
+        </w:rPr>
+      </w:pPr>
+      <w:r>
+        <w:rPr>
+          <w:rFonts w:ascii="Helvetica" w:hAnsi="Helvetica"/>
+        </w:rPr>
+        <w:drawing>
+          <wp:inline distT="0" distB="0" distL="0" distR="0" wp14:anchorId="751FBC27" wp14:editId="1C769672">
+            <wp:extent cx="3371850" cy="914128"/>
+            <wp:effectExtent l="0" t="0" r="0" b="635"/>
+            <wp:docPr id="1136807762" name="Picture 1" descr="A screenshot of a test results&#10;&#10;Description automatically generated"/>
+            <wp:cNvGraphicFramePr>
+              <a:graphicFrameLocks xmlns:a="http://schemas.openxmlformats.org/drawingml/2006/main" noChangeAspect="1"/>
+            </wp:cNvGraphicFramePr>
+            <a:graphic xmlns:a="http://schemas.openxmlformats.org/drawingml/2006/main">
+              <a:graphicData uri="http://schemas.openxmlformats.org/drawingml/2006/picture">
+                <pic:pic xmlns:pic="http://schemas.openxmlformats.org/drawingml/2006/picture">
+                  <pic:nvPicPr>
+                    <pic:cNvPr id="1136807762" name="Picture 1" descr="A screenshot of a test results&#10;&#10;Description automatically generated"/>
+                    <pic:cNvPicPr/>
+                  </pic:nvPicPr>
+                  <pic:blipFill>
+                    <a:blip r:embed="rId14"/>
+                    <a:stretch>
+                      <a:fillRect/>
+                    </a:stretch>
+                  </pic:blipFill>
+                  <pic:spPr>
+                    <a:xfrm>
+                      <a:off x="0" y="0"/>
+                      <a:ext cx="3386341" cy="918057"/>
+                    </a:xfrm>
+                    <a:prstGeom prst="rect">
+                      <a:avLst/>
+                    </a:prstGeom>
+                  </pic:spPr>
+                </pic:pic>
+              </a:graphicData>
+            </a:graphic>
+          </wp:inline>
+        </w:drawing>
+      </w:r>
+    </w:p>
+    <w:p>
+      <w:pPr>
+        <w:jc w:val="both"/>
+        <w:rPr>
+          <w:rFonts w:ascii="Helvetica" w:hAnsi="Helvetica"/>
+        </w:rPr>
+      </w:pPr>
+    </w:p>
+    <w:tbl>
+      <w:tblPr>
+        <w:tblStyle w:val="TableGrid"/>
+        <w:tblW w:w="0" w:type="auto"/>
+        <w:tblLook w:val="04A0" w:firstRow="1" w:lastRow="0" w:firstColumn="1" w:lastColumn="0" w:noHBand="0" w:noVBand="1"/>
+      </w:tblPr>
+      <w:tblGrid>
+        <w:gridCol w:w="9016"/>
+      </w:tblGrid>
+      <w:tr>
+        <w:tc>
+          <w:tcPr>
+            <w:tcW w:w="9016" w:type="dxa"/>
+          </w:tcPr>
+          <w:p>
+            <w:pPr>
+              <w:jc w:val="both"/>
+              <w:rPr>
+                <w:rFonts w:ascii="Helvetica" w:hAnsi="Helvetica"/>
+              </w:rPr>
+            </w:pPr>
+            <w:r>
+              <w:rPr>
+                <w:rFonts w:ascii="Consolas" w:hAnsi="Consolas"/>
+                <w:color w:val="000000"/>
+                <w:sz w:val="23"/>
+                <w:szCs w:val="23"/>
+                <w:shd w:val="clear" w:color="auto" w:fill="FFFFFF"/>
+              </w:rPr>
+              <w:lastRenderedPageBreak/>
+              <w:t>string txt = </w:t>
+            </w:r>
+            <w:r>
+              <w:rPr>
+                <w:rStyle w:val="javastringcolor"/>
+                <w:rFonts w:ascii="Consolas" w:hAnsi="Consolas"/>
+                <w:color w:val="A52A2A"/>
+                <w:sz w:val="23"/>
+                <w:szCs w:val="23"/>
+                <w:shd w:val="clear" w:color="auto" w:fill="FFFFFF"/>
+              </w:rPr>
+              <w:t>"We are the so-called \"Vikings\" from the north."</w:t>
+            </w:r>
+            <w:r>
+              <w:rPr>
+                <w:rFonts w:ascii="Consolas" w:hAnsi="Consolas"/>
+                <w:color w:val="000000"/>
+                <w:sz w:val="23"/>
+                <w:szCs w:val="23"/>
+                <w:shd w:val="clear" w:color="auto" w:fill="FFFFFF"/>
+              </w:rPr>
+              <w:t>;</w:t>
+            </w:r>
+          </w:p>
+        </w:tc>
+      </w:tr>
+    </w:tbl>
+    <w:p>
+      <w:pPr>
+        <w:jc w:val="both"/>
+        <w:rPr>
+          <w:rFonts w:ascii="Helvetica" w:hAnsi="Helvetica"/>
+        </w:rPr>
+      </w:pPr>
+    </w:p>
+    <w:p>
+      <w:pPr>
+        <w:jc w:val="both"/>
+        <w:rPr>
+          <w:rFonts w:ascii="Helvetica" w:hAnsi="Helvetica"/>
+        </w:rPr>
+      </w:pPr>
+      <w:r>
+        <w:rPr>
+          <w:rFonts w:ascii="Helvetica" w:hAnsi="Helvetica"/>
+        </w:rPr>
+        <w:t>USER INPUT STRINGS</w:t>
+      </w:r>
+    </w:p>
+    <w:p>
+      <w:pPr>
+        <w:jc w:val="both"/>
+        <w:rPr>
+          <w:rFonts w:ascii="Helvetica" w:hAnsi="Helvetica"/>
+        </w:rPr>
+      </w:pPr>
+      <w:r>
+        <w:rPr>
+          <w:rFonts w:ascii="Helvetica" w:hAnsi="Helvetica"/>
+        </w:rPr>
+        <w:t xml:space="preserve">It’s possible to use &gt;&gt; on </w:t>
+      </w:r>
+      <w:r>
+        <w:rPr>
+          <w:rFonts w:ascii="Helvetica" w:hAnsi="Helvetica"/>
+          <w:i/>
+          <w:iCs/>
+        </w:rPr>
+        <w:t>cin</w:t>
+      </w:r>
+      <w:r>
+        <w:rPr>
+          <w:rFonts w:ascii="Helvetica" w:hAnsi="Helvetica"/>
+        </w:rPr>
+        <w:t xml:space="preserve"> to store a string entered by a user.</w:t>
+      </w:r>
+    </w:p>
+    <w:tbl>
+      <w:tblPr>
+        <w:tblStyle w:val="TableGrid"/>
+        <w:tblW w:w="0" w:type="auto"/>
+        <w:tblLook w:val="04A0" w:firstRow="1" w:lastRow="0" w:firstColumn="1" w:lastColumn="0" w:noHBand="0" w:noVBand="1"/>
+      </w:tblPr>
+      <w:tblGrid>
+        <w:gridCol w:w="9016"/>
+      </w:tblGrid>
+      <w:tr>
+        <w:tc>
+          <w:tcPr>
+            <w:tcW w:w="9016" w:type="dxa"/>
+          </w:tcPr>
+          <w:p>
+            <w:pPr>
+              <w:jc w:val="both"/>
+              <w:rPr>
+                <w:rFonts w:ascii="Consolas" w:hAnsi="Consolas"/>
+                <w:color w:val="000000"/>
+                <w:sz w:val="23"/>
+                <w:szCs w:val="23"/>
+                <w:shd w:val="clear" w:color="auto" w:fill="FFFFFF"/>
+              </w:rPr>
+            </w:pPr>
+            <w:r>
+              <w:rPr>
+                <w:rFonts w:ascii="Consolas" w:hAnsi="Consolas"/>
+                <w:color w:val="000000"/>
+                <w:sz w:val="23"/>
+                <w:szCs w:val="23"/>
+                <w:shd w:val="clear" w:color="auto" w:fill="FFFFFF"/>
+              </w:rPr>
+              <w:t xml:space="preserve">string </w:t>
+            </w:r>
+            <w:proofErr w:type="gramStart"/>
+            <w:r>
+              <w:rPr>
+                <w:rFonts w:ascii="Consolas" w:hAnsi="Consolas"/>
+                <w:color w:val="000000"/>
+                <w:sz w:val="23"/>
+                <w:szCs w:val="23"/>
+                <w:shd w:val="clear" w:color="auto" w:fill="FFFFFF"/>
+              </w:rPr>
+              <w:t>firstName;</w:t>
+            </w:r>
+            <w:proofErr w:type="gramEnd"/>
+          </w:p>
+          <w:p>
+            <w:pPr>
+              <w:jc w:val="both"/>
+              <w:rPr>
+                <w:rFonts w:ascii="Consolas" w:hAnsi="Consolas"/>
+                <w:color w:val="000000"/>
+                <w:sz w:val="23"/>
+                <w:szCs w:val="23"/>
+                <w:shd w:val="clear" w:color="auto" w:fill="FFFFFF"/>
+              </w:rPr>
+            </w:pPr>
+            <w:r>
+              <w:rPr>
+                <w:rFonts w:ascii="Consolas" w:hAnsi="Consolas"/>
+                <w:color w:val="000000"/>
+                <w:sz w:val="23"/>
+                <w:szCs w:val="23"/>
+                <w:shd w:val="clear" w:color="auto" w:fill="FFFFFF"/>
+              </w:rPr>
+              <w:t>cout &lt;&lt; </w:t>
+            </w:r>
+            <w:r>
+              <w:rPr>
+                <w:rStyle w:val="javastringcolor"/>
+                <w:rFonts w:ascii="Consolas" w:hAnsi="Consolas"/>
+                <w:color w:val="A52A2A"/>
+                <w:sz w:val="23"/>
+                <w:szCs w:val="23"/>
+                <w:shd w:val="clear" w:color="auto" w:fill="FFFFFF"/>
+              </w:rPr>
+              <w:t xml:space="preserve">"Type your first name: </w:t>
+            </w:r>
+            <w:proofErr w:type="gramStart"/>
+            <w:r>
+              <w:rPr>
+                <w:rStyle w:val="javastringcolor"/>
+                <w:rFonts w:ascii="Consolas" w:hAnsi="Consolas"/>
+                <w:color w:val="A52A2A"/>
+                <w:sz w:val="23"/>
+                <w:szCs w:val="23"/>
+                <w:shd w:val="clear" w:color="auto" w:fill="FFFFFF"/>
+              </w:rPr>
+              <w:t>"</w:t>
+            </w:r>
+            <w:r>
+              <w:rPr>
+                <w:rFonts w:ascii="Consolas" w:hAnsi="Consolas"/>
+                <w:color w:val="000000"/>
+                <w:sz w:val="23"/>
+                <w:szCs w:val="23"/>
+                <w:shd w:val="clear" w:color="auto" w:fill="FFFFFF"/>
+              </w:rPr>
+              <w:t>;</w:t>
+            </w:r>
+            <w:proofErr w:type="gramEnd"/>
+          </w:p>
+          <w:p>
+            <w:pPr>
+              <w:jc w:val="both"/>
+              <w:rPr>
+                <w:rStyle w:val="commentcolor"/>
+                <w:rFonts w:ascii="Consolas" w:hAnsi="Consolas"/>
+                <w:color w:val="008000"/>
+                <w:sz w:val="23"/>
+                <w:szCs w:val="23"/>
+                <w:shd w:val="clear" w:color="auto" w:fill="FFFFFF"/>
+              </w:rPr>
+            </w:pPr>
+            <w:r>
+              <w:rPr>
+                <w:rFonts w:ascii="Consolas" w:hAnsi="Consolas"/>
+                <w:color w:val="000000"/>
+                <w:sz w:val="23"/>
+                <w:szCs w:val="23"/>
+                <w:shd w:val="clear" w:color="auto" w:fill="FFFFFF"/>
+              </w:rPr>
+              <w:t>cin &gt;&gt; firstName; </w:t>
+            </w:r>
+            <w:r>
+              <w:rPr>
+                <w:rStyle w:val="commentcolor"/>
+                <w:rFonts w:ascii="Consolas" w:hAnsi="Consolas"/>
+                <w:color w:val="008000"/>
+                <w:sz w:val="23"/>
+                <w:szCs w:val="23"/>
+                <w:shd w:val="clear" w:color="auto" w:fill="FFFFFF"/>
+              </w:rPr>
+              <w:t xml:space="preserve">// get user input from the </w:t>
+            </w:r>
+            <w:proofErr w:type="gramStart"/>
+            <w:r>
+              <w:rPr>
+                <w:rStyle w:val="commentcolor"/>
+                <w:rFonts w:ascii="Consolas" w:hAnsi="Consolas"/>
+                <w:color w:val="008000"/>
+                <w:sz w:val="23"/>
+                <w:szCs w:val="23"/>
+                <w:shd w:val="clear" w:color="auto" w:fill="FFFFFF"/>
+              </w:rPr>
+              <w:t>keyboard</w:t>
+            </w:r>
+            <w:proofErr w:type="gramEnd"/>
+          </w:p>
+          <w:p>
+            <w:pPr>
+              <w:jc w:val="both"/>
+              <w:rPr>
+                <w:rFonts w:ascii="Consolas" w:hAnsi="Consolas"/>
+                <w:color w:val="000000"/>
+                <w:sz w:val="23"/>
+                <w:szCs w:val="23"/>
+                <w:shd w:val="clear" w:color="auto" w:fill="FFFFFF"/>
+              </w:rPr>
+            </w:pPr>
+            <w:r>
+              <w:rPr>
+                <w:rFonts w:ascii="Consolas" w:hAnsi="Consolas"/>
+                <w:color w:val="000000"/>
+                <w:sz w:val="23"/>
+                <w:szCs w:val="23"/>
+                <w:shd w:val="clear" w:color="auto" w:fill="FFFFFF"/>
+              </w:rPr>
+              <w:t>cout &lt;&lt; </w:t>
+            </w:r>
+            <w:r>
+              <w:rPr>
+                <w:rStyle w:val="javastringcolor"/>
+                <w:rFonts w:ascii="Consolas" w:hAnsi="Consolas"/>
+                <w:color w:val="A52A2A"/>
+                <w:sz w:val="23"/>
+                <w:szCs w:val="23"/>
+                <w:shd w:val="clear" w:color="auto" w:fill="FFFFFF"/>
+              </w:rPr>
+              <w:t>"Your name is: "</w:t>
+            </w:r>
+            <w:r>
+              <w:rPr>
+                <w:rFonts w:ascii="Consolas" w:hAnsi="Consolas"/>
+                <w:color w:val="000000"/>
+                <w:sz w:val="23"/>
+                <w:szCs w:val="23"/>
+                <w:shd w:val="clear" w:color="auto" w:fill="FFFFFF"/>
+              </w:rPr>
+              <w:t> &lt;&lt; </w:t>
+            </w:r>
+            <w:proofErr w:type="gramStart"/>
+            <w:r>
+              <w:rPr>
+                <w:rFonts w:ascii="Consolas" w:hAnsi="Consolas"/>
+                <w:color w:val="000000"/>
+                <w:sz w:val="23"/>
+                <w:szCs w:val="23"/>
+                <w:shd w:val="clear" w:color="auto" w:fill="FFFFFF"/>
+              </w:rPr>
+              <w:t>firstName;</w:t>
+            </w:r>
+            <w:proofErr w:type="gramEnd"/>
+          </w:p>
+          <w:p>
+            <w:pPr>
+              <w:jc w:val="both"/>
+              <w:rPr>
+                <w:rFonts w:ascii="Consolas" w:hAnsi="Consolas"/>
+                <w:color w:val="000000"/>
+                <w:sz w:val="23"/>
+                <w:szCs w:val="23"/>
+                <w:shd w:val="clear" w:color="auto" w:fill="FFFFFF"/>
+              </w:rPr>
+            </w:pPr>
+          </w:p>
+          <w:p>
+            <w:pPr>
+              <w:jc w:val="both"/>
+              <w:rPr>
+                <w:rStyle w:val="commentcolor"/>
+                <w:rFonts w:ascii="Consolas" w:hAnsi="Consolas"/>
+                <w:color w:val="008000"/>
+                <w:sz w:val="23"/>
+                <w:szCs w:val="23"/>
+                <w:shd w:val="clear" w:color="auto" w:fill="FFFFFF"/>
+              </w:rPr>
+            </w:pPr>
+            <w:r>
+              <w:rPr>
+                <w:rStyle w:val="commentcolor"/>
+                <w:rFonts w:ascii="Consolas" w:hAnsi="Consolas"/>
+                <w:color w:val="008000"/>
+                <w:sz w:val="23"/>
+                <w:szCs w:val="23"/>
+                <w:shd w:val="clear" w:color="auto" w:fill="FFFFFF"/>
+              </w:rPr>
+              <w:t>// Type your first name: John</w:t>
+            </w:r>
+          </w:p>
+          <w:p>
+            <w:pPr>
+              <w:jc w:val="both"/>
+              <w:rPr>
+                <w:rFonts w:ascii="Helvetica" w:hAnsi="Helvetica"/>
+              </w:rPr>
+            </w:pPr>
+            <w:r>
+              <w:rPr>
+                <w:rStyle w:val="commentcolor"/>
+                <w:rFonts w:ascii="Consolas" w:hAnsi="Consolas"/>
+                <w:color w:val="008000"/>
+                <w:sz w:val="23"/>
+                <w:szCs w:val="23"/>
+              </w:rPr>
+              <w:t>// Your name is: John</w:t>
+            </w:r>
+          </w:p>
+        </w:tc>
+      </w:tr>
+    </w:tbl>
+    <w:p>
+      <w:pPr>
+        <w:jc w:val="both"/>
+        <w:rPr>
+          <w:rFonts w:ascii="Helvetica" w:hAnsi="Helvetica"/>
+        </w:rPr>
+      </w:pPr>
+      <w:r>
+        <w:rPr>
+          <w:rFonts w:ascii="Helvetica" w:hAnsi="Helvetica"/>
+        </w:rPr>
+        <w:t xml:space="preserve">NOTE: </w:t>
+      </w:r>
+      <w:r>
+        <w:rPr>
+          <w:rFonts w:ascii="Helvetica" w:hAnsi="Helvetica"/>
+          <w:i/>
+          <w:iCs/>
+        </w:rPr>
+        <w:t>cin</w:t>
+      </w:r>
+      <w:r>
+        <w:rPr>
+          <w:rFonts w:ascii="Helvetica" w:hAnsi="Helvetica"/>
+        </w:rPr>
+        <w:t xml:space="preserve"> considers a space (whitespace, tabs, etc) as a terminating character, so you can only input single words. </w:t>
+      </w:r>
+    </w:p>
+    <w:p>
+      <w:pPr>
+        <w:pStyle w:val="ListParagraph"/>
+        <w:numPr>
+          <w:ilvl w:val="0"/>
+          <w:numId w:val="1"/>
+        </w:numPr>
+        <w:jc w:val="both"/>
+        <w:rPr>
+          <w:rFonts w:ascii="Helvetica" w:hAnsi="Helvetica"/>
+        </w:rPr>
+      </w:pPr>
+      <w:r>
+        <w:rPr>
+          <w:rFonts w:ascii="Helvetica" w:hAnsi="Helvetica"/>
+        </w:rPr>
+        <w:t xml:space="preserve">To overcome this, we use </w:t>
+      </w:r>
+      <w:proofErr w:type="gramStart"/>
+      <w:r>
+        <w:rPr>
+          <w:rFonts w:ascii="Helvetica" w:hAnsi="Helvetica"/>
+          <w:i/>
+          <w:iCs/>
+        </w:rPr>
+        <w:t>getline(</w:t>
+      </w:r>
+      <w:proofErr w:type="gramEnd"/>
+      <w:r>
+        <w:rPr>
+          <w:rFonts w:ascii="Helvetica" w:hAnsi="Helvetica"/>
+          <w:i/>
+          <w:iCs/>
+        </w:rPr>
+        <w:t>)</w:t>
+      </w:r>
+      <w:r>
+        <w:rPr>
+          <w:rFonts w:ascii="Helvetica" w:hAnsi="Helvetica"/>
+        </w:rPr>
+        <w:t xml:space="preserve"> to read a line of text – </w:t>
+      </w:r>
+      <w:r>
+        <w:rPr>
+          <w:rFonts w:ascii="Helvetica" w:hAnsi="Helvetica"/>
+          <w:i/>
+          <w:iCs/>
+        </w:rPr>
+        <w:t>cin</w:t>
+      </w:r>
+      <w:r>
+        <w:rPr>
+          <w:rFonts w:ascii="Helvetica" w:hAnsi="Helvetica"/>
+        </w:rPr>
+        <w:t xml:space="preserve"> is the first parameter, the string is the second parameter.</w:t>
+      </w:r>
+    </w:p>
+    <w:tbl>
+      <w:tblPr>
+        <w:tblStyle w:val="TableGrid"/>
+        <w:tblW w:w="0" w:type="auto"/>
+        <w:tblInd w:w="720" w:type="dxa"/>
+        <w:tblLook w:val="04A0" w:firstRow="1" w:lastRow="0" w:firstColumn="1" w:lastColumn="0" w:noHBand="0" w:noVBand="1"/>
+      </w:tblPr>
+      <w:tblGrid>
+        <w:gridCol w:w="8296"/>
+      </w:tblGrid>
+      <w:tr>
+        <w:tc>
+          <w:tcPr>
+            <w:tcW w:w="9016" w:type="dxa"/>
+          </w:tcPr>
+          <w:p>
+            <w:pPr>
+              <w:pStyle w:val="ListParagraph"/>
+              <w:ind w:left="0"/>
+              <w:jc w:val="both"/>
+              <w:rPr>
+                <w:rFonts w:ascii="Consolas" w:hAnsi="Consolas"/>
+                <w:color w:val="000000"/>
+                <w:sz w:val="23"/>
+                <w:szCs w:val="23"/>
+                <w:shd w:val="clear" w:color="auto" w:fill="FFFFFF"/>
+              </w:rPr>
+            </w:pPr>
+            <w:r>
+              <w:rPr>
+                <w:rFonts w:ascii="Consolas" w:hAnsi="Consolas"/>
+                <w:color w:val="000000"/>
+                <w:sz w:val="23"/>
+                <w:szCs w:val="23"/>
+                <w:shd w:val="clear" w:color="auto" w:fill="FFFFFF"/>
+              </w:rPr>
+              <w:t xml:space="preserve">string </w:t>
+            </w:r>
+            <w:proofErr w:type="gramStart"/>
+            <w:r>
+              <w:rPr>
+                <w:rFonts w:ascii="Consolas" w:hAnsi="Consolas"/>
+                <w:color w:val="000000"/>
+                <w:sz w:val="23"/>
+                <w:szCs w:val="23"/>
+                <w:shd w:val="clear" w:color="auto" w:fill="FFFFFF"/>
+              </w:rPr>
+              <w:t>fullName;</w:t>
+            </w:r>
+            <w:proofErr w:type="gramEnd"/>
+          </w:p>
+          <w:p>
+            <w:pPr>
+              <w:pStyle w:val="ListParagraph"/>
+              <w:ind w:left="0"/>
+              <w:jc w:val="both"/>
+              <w:rPr>
+                <w:rFonts w:ascii="Consolas" w:hAnsi="Consolas"/>
+                <w:color w:val="000000"/>
+                <w:sz w:val="23"/>
+                <w:szCs w:val="23"/>
+                <w:shd w:val="clear" w:color="auto" w:fill="FFFFFF"/>
+              </w:rPr>
+            </w:pPr>
+            <w:r>
+              <w:rPr>
+                <w:rFonts w:ascii="Consolas" w:hAnsi="Consolas"/>
+                <w:color w:val="000000"/>
+                <w:sz w:val="23"/>
+                <w:szCs w:val="23"/>
+                <w:shd w:val="clear" w:color="auto" w:fill="FFFFFF"/>
+              </w:rPr>
+              <w:t>cout &lt;&lt; </w:t>
+            </w:r>
+            <w:r>
+              <w:rPr>
+                <w:rStyle w:val="javastringcolor"/>
+                <w:rFonts w:ascii="Consolas" w:hAnsi="Consolas"/>
+                <w:color w:val="A52A2A"/>
+                <w:sz w:val="23"/>
+                <w:szCs w:val="23"/>
+                <w:shd w:val="clear" w:color="auto" w:fill="FFFFFF"/>
+              </w:rPr>
+              <w:t xml:space="preserve">"Type your full name: </w:t>
+            </w:r>
+            <w:proofErr w:type="gramStart"/>
+            <w:r>
+              <w:rPr>
+                <w:rStyle w:val="javastringcolor"/>
+                <w:rFonts w:ascii="Consolas" w:hAnsi="Consolas"/>
+                <w:color w:val="A52A2A"/>
+                <w:sz w:val="23"/>
+                <w:szCs w:val="23"/>
+                <w:shd w:val="clear" w:color="auto" w:fill="FFFFFF"/>
+              </w:rPr>
+              <w:t>"</w:t>
+            </w:r>
+            <w:r>
+              <w:rPr>
+                <w:rFonts w:ascii="Consolas" w:hAnsi="Consolas"/>
+                <w:color w:val="000000"/>
+                <w:sz w:val="23"/>
+                <w:szCs w:val="23"/>
+                <w:shd w:val="clear" w:color="auto" w:fill="FFFFFF"/>
+              </w:rPr>
+              <w:t>;</w:t>
+            </w:r>
+            <w:proofErr w:type="gramEnd"/>
+          </w:p>
+          <w:p>
+            <w:pPr>
+              <w:pStyle w:val="ListParagraph"/>
+              <w:ind w:left="0"/>
+              <w:jc w:val="both"/>
+              <w:rPr>
+                <w:rFonts w:ascii="Consolas" w:hAnsi="Consolas"/>
+                <w:color w:val="000000"/>
+                <w:sz w:val="23"/>
+                <w:szCs w:val="23"/>
+                <w:shd w:val="clear" w:color="auto" w:fill="FFFFFF"/>
+              </w:rPr>
+            </w:pPr>
+            <w:r>
+              <w:rPr>
+                <w:rFonts w:ascii="Consolas" w:hAnsi="Consolas"/>
+                <w:color w:val="000000"/>
+                <w:sz w:val="23"/>
+                <w:szCs w:val="23"/>
+                <w:shd w:val="clear" w:color="auto" w:fill="FFFFFF"/>
+              </w:rPr>
+              <w:t>getline (cin, fullName</w:t>
+            </w:r>
+            <w:proofErr w:type="gramStart"/>
+            <w:r>
+              <w:rPr>
+                <w:rFonts w:ascii="Consolas" w:hAnsi="Consolas"/>
+                <w:color w:val="000000"/>
+                <w:sz w:val="23"/>
+                <w:szCs w:val="23"/>
+                <w:shd w:val="clear" w:color="auto" w:fill="FFFFFF"/>
+              </w:rPr>
+              <w:t>);</w:t>
+            </w:r>
+            <w:proofErr w:type="gramEnd"/>
+          </w:p>
+          <w:p>
+            <w:pPr>
+              <w:pStyle w:val="ListParagraph"/>
+              <w:ind w:left="0"/>
+              <w:jc w:val="both"/>
+              <w:rPr>
+                <w:rFonts w:ascii="Consolas" w:hAnsi="Consolas"/>
+                <w:color w:val="000000"/>
+                <w:sz w:val="23"/>
+                <w:szCs w:val="23"/>
+                <w:shd w:val="clear" w:color="auto" w:fill="FFFFFF"/>
+              </w:rPr>
+            </w:pPr>
+            <w:r>
+              <w:rPr>
+                <w:rFonts w:ascii="Consolas" w:hAnsi="Consolas"/>
+                <w:color w:val="000000"/>
+                <w:sz w:val="23"/>
+                <w:szCs w:val="23"/>
+                <w:shd w:val="clear" w:color="auto" w:fill="FFFFFF"/>
+              </w:rPr>
+              <w:t>cout &lt;&lt; </w:t>
+            </w:r>
+            <w:r>
+              <w:rPr>
+                <w:rStyle w:val="javastringcolor"/>
+                <w:rFonts w:ascii="Consolas" w:hAnsi="Consolas"/>
+                <w:color w:val="A52A2A"/>
+                <w:sz w:val="23"/>
+                <w:szCs w:val="23"/>
+                <w:shd w:val="clear" w:color="auto" w:fill="FFFFFF"/>
+              </w:rPr>
+              <w:t>"Your name is: "</w:t>
+            </w:r>
+            <w:r>
+              <w:rPr>
+                <w:rFonts w:ascii="Consolas" w:hAnsi="Consolas"/>
+                <w:color w:val="000000"/>
+                <w:sz w:val="23"/>
+                <w:szCs w:val="23"/>
+                <w:shd w:val="clear" w:color="auto" w:fill="FFFFFF"/>
+              </w:rPr>
+              <w:t> &lt;&lt; </w:t>
+            </w:r>
+            <w:proofErr w:type="gramStart"/>
+            <w:r>
+              <w:rPr>
+                <w:rFonts w:ascii="Consolas" w:hAnsi="Consolas"/>
+                <w:color w:val="000000"/>
+                <w:sz w:val="23"/>
+                <w:szCs w:val="23"/>
+                <w:shd w:val="clear" w:color="auto" w:fill="FFFFFF"/>
+              </w:rPr>
+              <w:t>fullName;</w:t>
+            </w:r>
+            <w:proofErr w:type="gramEnd"/>
+          </w:p>
+          <w:p>
+            <w:pPr>
+              <w:pStyle w:val="ListParagraph"/>
+              <w:ind w:left="0"/>
+              <w:jc w:val="both"/>
+              <w:rPr>
+                <w:rFonts w:ascii="Consolas" w:hAnsi="Consolas"/>
+                <w:color w:val="000000"/>
+                <w:sz w:val="23"/>
+                <w:szCs w:val="23"/>
+                <w:shd w:val="clear" w:color="auto" w:fill="FFFFFF"/>
+              </w:rPr>
+            </w:pPr>
+          </w:p>
+          <w:p>
+            <w:pPr>
+              <w:pStyle w:val="ListParagraph"/>
+              <w:ind w:left="0"/>
+              <w:jc w:val="both"/>
+              <w:rPr>
+                <w:rFonts w:ascii="Consolas" w:hAnsi="Consolas"/>
+                <w:color w:val="008000"/>
+                <w:sz w:val="23"/>
+                <w:szCs w:val="23"/>
+                <w:shd w:val="clear" w:color="auto" w:fill="FFFFFF"/>
+              </w:rPr>
+            </w:pPr>
+            <w:r>
+              <w:rPr>
+                <w:rFonts w:ascii="Consolas" w:hAnsi="Consolas"/>
+                <w:color w:val="008000"/>
+                <w:sz w:val="23"/>
+                <w:szCs w:val="23"/>
+                <w:shd w:val="clear" w:color="auto" w:fill="FFFFFF"/>
+              </w:rPr>
+              <w:t>// Type your full name: John Doe</w:t>
+            </w:r>
+          </w:p>
+          <w:p>
+            <w:pPr>
+              <w:pStyle w:val="ListParagraph"/>
+              <w:ind w:left="0"/>
+              <w:jc w:val="both"/>
+              <w:rPr>
+                <w:rFonts w:ascii="Helvetica" w:hAnsi="Helvetica"/>
+              </w:rPr>
+            </w:pPr>
+            <w:r>
+              <w:rPr>
+                <w:rFonts w:ascii="Consolas" w:hAnsi="Consolas"/>
+                <w:color w:val="008000"/>
+                <w:sz w:val="23"/>
+                <w:szCs w:val="23"/>
+                <w:shd w:val="clear" w:color="auto" w:fill="FFFFFF"/>
+              </w:rPr>
+              <w:t>// Your name is: John Doe</w:t>
+            </w:r>
+          </w:p>
+        </w:tc>
+      </w:tr>
+    </w:tbl>
+    <w:p>
+      <w:pPr>
+        <w:jc w:val="both"/>
+        <w:rPr>
+          <w:rFonts w:ascii="Helvetica" w:hAnsi="Helvetica"/>
+        </w:rPr>
+      </w:pPr>
+    </w:p>
+    <w:p>
+      <w:pPr>
+        <w:jc w:val="both"/>
+        <w:rPr>
+          <w:rFonts w:ascii="Helvetica" w:hAnsi="Helvetica"/>
+        </w:rPr>
+      </w:pPr>
+      <w:r>
+        <w:rPr>
+          <w:rFonts w:ascii="Helvetica" w:hAnsi="Helvetica"/>
+        </w:rPr>
+        <w:t>OMITTING NAMESPACE</w:t>
+      </w:r>
+    </w:p>
+    <w:p>
+      <w:pPr>
+        <w:jc w:val="both"/>
+        <w:rPr>
+          <w:rFonts w:ascii="Helvetica" w:hAnsi="Helvetica"/>
+        </w:rPr>
+      </w:pPr>
+      <w:r>
+        <w:rPr>
+          <w:rFonts w:ascii="Helvetica" w:hAnsi="Helvetica"/>
+        </w:rPr>
+        <w:t xml:space="preserve">The “using namespace std” line can be omitted and replaced with the </w:t>
+      </w:r>
+      <w:r>
+        <w:rPr>
+          <w:rFonts w:ascii="Helvetica" w:hAnsi="Helvetica"/>
+          <w:i/>
+          <w:iCs/>
+        </w:rPr>
+        <w:t>std</w:t>
+      </w:r>
+      <w:r>
+        <w:rPr>
+          <w:rFonts w:ascii="Helvetica" w:hAnsi="Helvetica"/>
+        </w:rPr>
+        <w:t xml:space="preserve"> keyword followed </w:t>
+      </w:r>
+      <w:proofErr w:type="gramStart"/>
+      <w:r>
+        <w:rPr>
+          <w:rFonts w:ascii="Helvetica" w:hAnsi="Helvetica"/>
+        </w:rPr>
+        <w:t>by :</w:t>
+      </w:r>
+      <w:proofErr w:type="gramEnd"/>
+      <w:r>
+        <w:rPr>
+          <w:rFonts w:ascii="Helvetica" w:hAnsi="Helvetica"/>
+        </w:rPr>
+        <w:t>: operator.</w:t>
+      </w:r>
+    </w:p>
+    <w:tbl>
+      <w:tblPr>
+        <w:tblStyle w:val="TableGrid"/>
+        <w:tblW w:w="0" w:type="auto"/>
+        <w:tblLook w:val="04A0" w:firstRow="1" w:lastRow="0" w:firstColumn="1" w:lastColumn="0" w:noHBand="0" w:noVBand="1"/>
+      </w:tblPr>
+      <w:tblGrid>
+        <w:gridCol w:w="9016"/>
+      </w:tblGrid>
+      <w:tr>
+        <w:tc>
+          <w:tcPr>
+            <w:tcW w:w="9016" w:type="dxa"/>
+          </w:tcPr>
+          <w:p>
+            <w:pPr>
+              <w:jc w:val="both"/>
+              <w:rPr>
+                <w:rFonts w:ascii="Consolas" w:hAnsi="Consolas"/>
+                <w:color w:val="000000"/>
+                <w:sz w:val="23"/>
+                <w:szCs w:val="23"/>
+                <w:shd w:val="clear" w:color="auto" w:fill="FFFFFF"/>
+              </w:rPr>
+            </w:pPr>
+            <w:r>
+              <w:rPr>
+                <w:rFonts w:ascii="Consolas" w:hAnsi="Consolas"/>
+                <w:color w:val="000000"/>
+                <w:sz w:val="23"/>
+                <w:szCs w:val="23"/>
+                <w:shd w:val="clear" w:color="auto" w:fill="FFFFFF"/>
+              </w:rPr>
+              <w:t>#include &lt;iostream&gt;</w:t>
+            </w:r>
+          </w:p>
+          <w:p>
+            <w:pPr>
+              <w:jc w:val="both"/>
+              <w:rPr>
+                <w:rFonts w:ascii="Consolas" w:hAnsi="Consolas"/>
+                <w:color w:val="000000"/>
+                <w:sz w:val="23"/>
+                <w:szCs w:val="23"/>
+                <w:shd w:val="clear" w:color="auto" w:fill="FFFFFF"/>
+              </w:rPr>
+            </w:pPr>
+            <w:r>
+              <w:rPr>
+                <w:rFonts w:ascii="Consolas" w:hAnsi="Consolas"/>
+                <w:color w:val="000000"/>
+                <w:sz w:val="23"/>
+                <w:szCs w:val="23"/>
+                <w:shd w:val="clear" w:color="auto" w:fill="FFFFFF"/>
+              </w:rPr>
+              <w:t>#include &lt;string&gt;</w:t>
+            </w:r>
+          </w:p>
+          <w:p>
+            <w:pPr>
+              <w:jc w:val="both"/>
+              <w:rPr>
+                <w:rFonts w:ascii="Consolas" w:hAnsi="Consolas"/>
+                <w:color w:val="000000"/>
+                <w:sz w:val="23"/>
+                <w:szCs w:val="23"/>
+                <w:shd w:val="clear" w:color="auto" w:fill="FFFFFF"/>
+              </w:rPr>
+            </w:pPr>
+          </w:p>
+          <w:p>
+            <w:pPr>
+              <w:jc w:val="both"/>
+              <w:rPr>
+                <w:rFonts w:ascii="Consolas" w:hAnsi="Consolas"/>
+                <w:color w:val="000000"/>
+                <w:sz w:val="23"/>
+                <w:szCs w:val="23"/>
+                <w:shd w:val="clear" w:color="auto" w:fill="FFFFFF"/>
+              </w:rPr>
+            </w:pPr>
+            <w:r>
+              <w:rPr>
+                <w:rStyle w:val="javakeywordcolor"/>
+                <w:rFonts w:ascii="Consolas" w:hAnsi="Consolas"/>
+                <w:color w:val="0000CD"/>
+                <w:sz w:val="23"/>
+                <w:szCs w:val="23"/>
+                <w:shd w:val="clear" w:color="auto" w:fill="FFFFFF"/>
+              </w:rPr>
+              <w:t>int</w:t>
+            </w:r>
+            <w:r>
+              <w:rPr>
+                <w:rFonts w:ascii="Consolas" w:hAnsi="Consolas"/>
+                <w:color w:val="000000"/>
+                <w:sz w:val="23"/>
+                <w:szCs w:val="23"/>
+                <w:shd w:val="clear" w:color="auto" w:fill="FFFFFF"/>
+              </w:rPr>
+              <w:t> </w:t>
+            </w:r>
+            <w:proofErr w:type="gramStart"/>
+            <w:r>
+              <w:rPr>
+                <w:rFonts w:ascii="Consolas" w:hAnsi="Consolas"/>
+                <w:color w:val="000000"/>
+                <w:sz w:val="23"/>
+                <w:szCs w:val="23"/>
+                <w:shd w:val="clear" w:color="auto" w:fill="FFFFFF"/>
+              </w:rPr>
+              <w:t>main(</w:t>
+            </w:r>
+            <w:proofErr w:type="gramEnd"/>
+            <w:r>
+              <w:rPr>
+                <w:rFonts w:ascii="Consolas" w:hAnsi="Consolas"/>
+                <w:color w:val="000000"/>
+                <w:sz w:val="23"/>
+                <w:szCs w:val="23"/>
+                <w:shd w:val="clear" w:color="auto" w:fill="FFFFFF"/>
+              </w:rPr>
+              <w:t>) {</w:t>
+            </w:r>
+          </w:p>
+          <w:p>
+            <w:pPr>
+              <w:jc w:val="both"/>
+              <w:rPr>
+                <w:rFonts w:ascii="Consolas" w:hAnsi="Consolas"/>
+                <w:color w:val="000000"/>
+                <w:sz w:val="23"/>
+                <w:szCs w:val="23"/>
+                <w:shd w:val="clear" w:color="auto" w:fill="FFFFFF"/>
+              </w:rPr>
+            </w:pPr>
+            <w:r>
+              <w:rPr>
+                <w:rFonts w:ascii="Consolas" w:hAnsi="Consolas"/>
+                <w:color w:val="000000"/>
+                <w:sz w:val="23"/>
+                <w:szCs w:val="23"/>
+                <w:shd w:val="clear" w:color="auto" w:fill="FFFFFF"/>
+              </w:rPr>
+              <w:t> </w:t>
+            </w:r>
+            <w:r>
+              <w:rPr>
+                <w:rStyle w:val="javanumbercolor"/>
+                <w:rFonts w:ascii="Consolas" w:hAnsi="Consolas"/>
+                <w:color w:val="FF0000"/>
+                <w:sz w:val="23"/>
+                <w:szCs w:val="23"/>
+                <w:shd w:val="clear" w:color="auto" w:fill="FFFFFF"/>
+              </w:rPr>
+              <w:t> </w:t>
+            </w:r>
+            <w:proofErr w:type="gramStart"/>
+            <w:r>
+              <w:rPr>
+                <w:rStyle w:val="Strong"/>
+                <w:rFonts w:ascii="Consolas" w:hAnsi="Consolas"/>
+                <w:color w:val="000000"/>
+                <w:sz w:val="23"/>
+                <w:szCs w:val="23"/>
+                <w:shd w:val="clear" w:color="auto" w:fill="FFFFFF"/>
+              </w:rPr>
+              <w:t>std::</w:t>
+            </w:r>
+            <w:proofErr w:type="gramEnd"/>
+            <w:r>
+              <w:rPr>
+                <w:rFonts w:ascii="Consolas" w:hAnsi="Consolas"/>
+                <w:color w:val="000000"/>
+                <w:sz w:val="23"/>
+                <w:szCs w:val="23"/>
+                <w:shd w:val="clear" w:color="auto" w:fill="FFFFFF"/>
+              </w:rPr>
+              <w:t>string greeting = </w:t>
+            </w:r>
+            <w:r>
+              <w:rPr>
+                <w:rStyle w:val="javastringcolor"/>
+                <w:rFonts w:ascii="Consolas" w:hAnsi="Consolas"/>
+                <w:color w:val="A52A2A"/>
+                <w:sz w:val="23"/>
+                <w:szCs w:val="23"/>
+                <w:shd w:val="clear" w:color="auto" w:fill="FFFFFF"/>
+              </w:rPr>
+              <w:t>"Hello"</w:t>
+            </w:r>
+            <w:r>
+              <w:rPr>
+                <w:rFonts w:ascii="Consolas" w:hAnsi="Consolas"/>
+                <w:color w:val="000000"/>
+                <w:sz w:val="23"/>
+                <w:szCs w:val="23"/>
+                <w:shd w:val="clear" w:color="auto" w:fill="FFFFFF"/>
+              </w:rPr>
+              <w:t>;</w:t>
+            </w:r>
+          </w:p>
+          <w:p>
+            <w:pPr>
+              <w:jc w:val="both"/>
+              <w:rPr>
+                <w:rFonts w:ascii="Consolas" w:hAnsi="Consolas"/>
+                <w:color w:val="000000"/>
+                <w:sz w:val="23"/>
+                <w:szCs w:val="23"/>
+                <w:shd w:val="clear" w:color="auto" w:fill="FFFFFF"/>
+              </w:rPr>
+            </w:pPr>
+            <w:r>
+              <w:rPr>
+                <w:rFonts w:ascii="Consolas" w:hAnsi="Consolas"/>
+                <w:color w:val="000000"/>
+                <w:sz w:val="23"/>
+                <w:szCs w:val="23"/>
+                <w:shd w:val="clear" w:color="auto" w:fill="FFFFFF"/>
+              </w:rPr>
+              <w:t>  </w:t>
+            </w:r>
+            <w:proofErr w:type="gramStart"/>
+            <w:r>
+              <w:rPr>
+                <w:rStyle w:val="Strong"/>
+                <w:rFonts w:ascii="Consolas" w:hAnsi="Consolas"/>
+                <w:color w:val="000000"/>
+                <w:sz w:val="23"/>
+                <w:szCs w:val="23"/>
+                <w:shd w:val="clear" w:color="auto" w:fill="FFFFFF"/>
+              </w:rPr>
+              <w:t>std::</w:t>
+            </w:r>
+            <w:proofErr w:type="gramEnd"/>
+            <w:r>
+              <w:rPr>
+                <w:rFonts w:ascii="Consolas" w:hAnsi="Consolas"/>
+                <w:color w:val="000000"/>
+                <w:sz w:val="23"/>
+                <w:szCs w:val="23"/>
+                <w:shd w:val="clear" w:color="auto" w:fill="FFFFFF"/>
+              </w:rPr>
+              <w:t>cout &lt;&lt; greeting;</w:t>
+            </w:r>
+          </w:p>
+          <w:p>
+            <w:pPr>
+              <w:jc w:val="both"/>
+              <w:rPr>
+                <w:rFonts w:ascii="Consolas" w:hAnsi="Consolas"/>
+                <w:color w:val="000000"/>
+                <w:sz w:val="23"/>
+                <w:szCs w:val="23"/>
+                <w:shd w:val="clear" w:color="auto" w:fill="FFFFFF"/>
+              </w:rPr>
+            </w:pPr>
+            <w:r>
+              <w:rPr>
+                <w:rFonts w:ascii="Consolas" w:hAnsi="Consolas"/>
+                <w:color w:val="000000"/>
+                <w:sz w:val="23"/>
+                <w:szCs w:val="23"/>
+                <w:shd w:val="clear" w:color="auto" w:fill="FFFFFF"/>
+              </w:rPr>
+              <w:t>  </w:t>
+            </w:r>
+            <w:r>
+              <w:rPr>
+                <w:rStyle w:val="javakeywordcolor"/>
+                <w:rFonts w:ascii="Consolas" w:hAnsi="Consolas"/>
+                <w:color w:val="0000CD"/>
+                <w:sz w:val="23"/>
+                <w:szCs w:val="23"/>
+                <w:shd w:val="clear" w:color="auto" w:fill="FFFFFF"/>
+              </w:rPr>
+              <w:t>return</w:t>
+            </w:r>
+            <w:r>
+              <w:rPr>
+                <w:rFonts w:ascii="Consolas" w:hAnsi="Consolas"/>
+                <w:color w:val="000000"/>
+                <w:sz w:val="23"/>
+                <w:szCs w:val="23"/>
+                <w:shd w:val="clear" w:color="auto" w:fill="FFFFFF"/>
+              </w:rPr>
+              <w:t> </w:t>
+            </w:r>
+            <w:proofErr w:type="gramStart"/>
+            <w:r>
+              <w:rPr>
+                <w:rStyle w:val="javanumbercolor"/>
+                <w:rFonts w:ascii="Consolas" w:hAnsi="Consolas"/>
+                <w:color w:val="FF0000"/>
+                <w:sz w:val="23"/>
+                <w:szCs w:val="23"/>
+                <w:shd w:val="clear" w:color="auto" w:fill="FFFFFF"/>
+              </w:rPr>
+              <w:t>0</w:t>
+            </w:r>
+            <w:r>
+              <w:rPr>
+                <w:rFonts w:ascii="Consolas" w:hAnsi="Consolas"/>
+                <w:color w:val="000000"/>
+                <w:sz w:val="23"/>
+                <w:szCs w:val="23"/>
+                <w:shd w:val="clear" w:color="auto" w:fill="FFFFFF"/>
+              </w:rPr>
+              <w:t>;</w:t>
+            </w:r>
+            <w:proofErr w:type="gramEnd"/>
+          </w:p>
+          <w:p>
+            <w:pPr>
+              <w:jc w:val="both"/>
+              <w:rPr>
+                <w:rFonts w:ascii="Consolas" w:hAnsi="Consolas"/>
+                <w:color w:val="000000"/>
+                <w:sz w:val="23"/>
+                <w:szCs w:val="23"/>
+                <w:shd w:val="clear" w:color="auto" w:fill="FFFFFF"/>
+              </w:rPr>
+            </w:pPr>
+            <w:r>
+              <w:rPr>
+                <w:rFonts w:ascii="Consolas" w:hAnsi="Consolas"/>
+                <w:color w:val="000000"/>
+                <w:sz w:val="23"/>
+                <w:szCs w:val="23"/>
+                <w:shd w:val="clear" w:color="auto" w:fill="FFFFFF"/>
+              </w:rPr>
+              <w:t>}</w:t>
+            </w:r>
+          </w:p>
+        </w:tc>
+      </w:tr>
+    </w:tbl>
+    <w:p>
+      <w:pPr>
+        <w:jc w:val="both"/>
+        <w:rPr>
+          <w:rFonts w:ascii="Helvetica" w:hAnsi="Helvetica"/>
+        </w:rPr>
+      </w:pPr>
+    </w:p>
+    <w:p>
+      <w:pPr>
+        <w:jc w:val="both"/>
+        <w:rPr>
+          <w:rFonts w:ascii="Helvetica" w:hAnsi="Helvetica"/>
+        </w:rPr>
+      </w:pPr>
     </w:p>
     <w:sectPr>
-      <w:headerReference w:type="default" r:id="rId14"/>
+      <w:headerReference w:type="default" r:id="rId15"/>
       <w:pgSz w:w="11906" w:h="16838"/>
       <w:pgMar w:top="1440" w:right="1440" w:bottom="1440" w:left="1440" w:header="708" w:footer="708" w:gutter="0"/>
       <w:pgBorders w:offsetFrom="page">
@@ -6739,6 +7993,17 @@
     <w:basedOn w:val="DefaultParagraphFont"/>
     <w:rsid w:val="00C964E9"/>
   </w:style>
+  <w:style w:type="character" w:styleId="Strong">
+    <w:name w:val="Strong"/>
+    <w:basedOn w:val="DefaultParagraphFont"/>
+    <w:uiPriority w:val="22"/>
+    <w:qFormat/>
+    <w:rsid w:val="006A67E4"/>
+    <w:rPr>
+      <w:b/>
+      <w:bCs/>
+    </w:rPr>
+  </w:style>
 </w:styles>
 </file>
 

</xml_diff>